<commit_message>
I have build an EXE file
</commit_message>
<xml_diff>
--- a/27_ChuaShanQing_Lab08_Test_Cases.docx
+++ b/27_ChuaShanQing_Lab08_Test_Cases.docx
@@ -321,18 +321,18 @@
         <w:tblLook w:val="04A0" w:firstRow="1" w:lastRow="0" w:firstColumn="1" w:lastColumn="0" w:noHBand="0" w:noVBand="1"/>
       </w:tblPr>
       <w:tblGrid>
-        <w:gridCol w:w="985"/>
-        <w:gridCol w:w="2417"/>
-        <w:gridCol w:w="1576"/>
-        <w:gridCol w:w="1300"/>
-        <w:gridCol w:w="1802"/>
-        <w:gridCol w:w="1276"/>
+        <w:gridCol w:w="984"/>
+        <w:gridCol w:w="2416"/>
+        <w:gridCol w:w="1418"/>
         <w:gridCol w:w="1559"/>
+        <w:gridCol w:w="1701"/>
+        <w:gridCol w:w="1077"/>
+        <w:gridCol w:w="1760"/>
       </w:tblGrid>
       <w:tr>
         <w:tc>
           <w:tcPr>
-            <w:tcW w:w="985" w:type="dxa"/>
+            <w:tcW w:w="984" w:type="dxa"/>
             <w:shd w:val="clear" w:color="auto" w:fill="E7E6E6" w:themeFill="background2"/>
           </w:tcPr>
           <w:p>
@@ -359,7 +359,7 @@
         </w:tc>
         <w:tc>
           <w:tcPr>
-            <w:tcW w:w="2417" w:type="dxa"/>
+            <w:tcW w:w="2416" w:type="dxa"/>
             <w:shd w:val="clear" w:color="auto" w:fill="E7E6E6" w:themeFill="background2"/>
           </w:tcPr>
           <w:p>
@@ -385,7 +385,7 @@
         </w:tc>
         <w:tc>
           <w:tcPr>
-            <w:tcW w:w="1576" w:type="dxa"/>
+            <w:tcW w:w="1418" w:type="dxa"/>
             <w:shd w:val="clear" w:color="auto" w:fill="E7E6E6" w:themeFill="background2"/>
           </w:tcPr>
           <w:p>
@@ -411,7 +411,7 @@
         </w:tc>
         <w:tc>
           <w:tcPr>
-            <w:tcW w:w="1300" w:type="dxa"/>
+            <w:tcW w:w="1559" w:type="dxa"/>
             <w:shd w:val="clear" w:color="auto" w:fill="E7E6E6" w:themeFill="background2"/>
           </w:tcPr>
           <w:p>
@@ -437,7 +437,7 @@
         </w:tc>
         <w:tc>
           <w:tcPr>
-            <w:tcW w:w="1802" w:type="dxa"/>
+            <w:tcW w:w="1701" w:type="dxa"/>
             <w:shd w:val="clear" w:color="auto" w:fill="E7E6E6" w:themeFill="background2"/>
           </w:tcPr>
           <w:p>
@@ -463,7 +463,7 @@
         </w:tc>
         <w:tc>
           <w:tcPr>
-            <w:tcW w:w="1276" w:type="dxa"/>
+            <w:tcW w:w="1077" w:type="dxa"/>
             <w:shd w:val="clear" w:color="auto" w:fill="E7E6E6" w:themeFill="background2"/>
           </w:tcPr>
           <w:p>
@@ -489,7 +489,7 @@
         </w:tc>
         <w:tc>
           <w:tcPr>
-            <w:tcW w:w="1559" w:type="dxa"/>
+            <w:tcW w:w="1760" w:type="dxa"/>
             <w:shd w:val="clear" w:color="auto" w:fill="E7E6E6" w:themeFill="background2"/>
           </w:tcPr>
           <w:p>
@@ -517,7 +517,7 @@
       <w:tr>
         <w:tc>
           <w:tcPr>
-            <w:tcW w:w="985" w:type="dxa"/>
+            <w:tcW w:w="984" w:type="dxa"/>
           </w:tcPr>
           <w:p>
             <w:pPr>
@@ -540,52 +540,32 @@
         </w:tc>
         <w:tc>
           <w:tcPr>
-            <w:tcW w:w="2417" w:type="dxa"/>
-          </w:tcPr>
-          <w:p>
-            <w:pPr>
-              <w:jc w:val="center"/>
-              <w:rPr>
-                <w:rFonts w:ascii="Arial" w:hAnsi="Arial" w:cs="Arial"/>
-                <w:sz w:val="20"/>
-                <w:szCs w:val="20"/>
-                <w:lang w:val="en-US"/>
-              </w:rPr>
-            </w:pPr>
-            <w:r>
-              <w:rPr>
-                <w:rFonts w:ascii="Arial" w:hAnsi="Arial" w:cs="Arial"/>
-                <w:sz w:val="20"/>
-                <w:szCs w:val="20"/>
-                <w:lang w:val="en-US"/>
-              </w:rPr>
-              <w:t xml:space="preserve">Player is checking if the Game EXE file </w:t>
-            </w:r>
-            <w:proofErr w:type="gramStart"/>
-            <w:r>
-              <w:rPr>
-                <w:rFonts w:ascii="Arial" w:hAnsi="Arial" w:cs="Arial"/>
-                <w:sz w:val="20"/>
-                <w:szCs w:val="20"/>
-                <w:lang w:val="en-US"/>
-              </w:rPr>
-              <w:t>is able to</w:t>
-            </w:r>
-            <w:proofErr w:type="gramEnd"/>
-            <w:r>
-              <w:rPr>
-                <w:rFonts w:ascii="Arial" w:hAnsi="Arial" w:cs="Arial"/>
-                <w:sz w:val="20"/>
-                <w:szCs w:val="20"/>
-                <w:lang w:val="en-US"/>
-              </w:rPr>
-              <w:t xml:space="preserve"> run on a computer successfully.</w:t>
-            </w:r>
-          </w:p>
-        </w:tc>
-        <w:tc>
-          <w:tcPr>
-            <w:tcW w:w="1576" w:type="dxa"/>
+            <w:tcW w:w="2416" w:type="dxa"/>
+          </w:tcPr>
+          <w:p>
+            <w:pPr>
+              <w:jc w:val="center"/>
+              <w:rPr>
+                <w:rFonts w:ascii="Arial" w:hAnsi="Arial" w:cs="Arial"/>
+                <w:sz w:val="20"/>
+                <w:szCs w:val="20"/>
+                <w:lang w:val="en-US"/>
+              </w:rPr>
+            </w:pPr>
+            <w:r>
+              <w:rPr>
+                <w:rFonts w:ascii="Arial" w:hAnsi="Arial" w:cs="Arial"/>
+                <w:sz w:val="20"/>
+                <w:szCs w:val="20"/>
+                <w:lang w:val="en-US"/>
+              </w:rPr>
+              <w:t>Player is checking if the Game EXE file is able to run on a computer successfully.</w:t>
+            </w:r>
+          </w:p>
+        </w:tc>
+        <w:tc>
+          <w:tcPr>
+            <w:tcW w:w="1418" w:type="dxa"/>
           </w:tcPr>
           <w:p>
             <w:pPr>
@@ -610,57 +590,120 @@
         </w:tc>
         <w:tc>
           <w:tcPr>
-            <w:tcW w:w="1300" w:type="dxa"/>
-          </w:tcPr>
-          <w:p>
-            <w:pPr>
-              <w:jc w:val="center"/>
-              <w:rPr>
-                <w:rFonts w:ascii="Bahnschrift SemiBold" w:hAnsi="Bahnschrift SemiBold"/>
-                <w:sz w:val="44"/>
-                <w:szCs w:val="44"/>
-                <w:lang w:val="en-US"/>
-              </w:rPr>
-            </w:pPr>
-            <w:r>
-              <w:rPr>
-                <w:rFonts w:ascii="Arial" w:hAnsi="Arial" w:cs="Arial"/>
-                <w:sz w:val="20"/>
-                <w:szCs w:val="20"/>
-                <w:lang w:val="en-US"/>
-              </w:rPr>
-              <w:t>Left click on the EXE file on the computer to execute it.</w:t>
-            </w:r>
-          </w:p>
-        </w:tc>
-        <w:tc>
-          <w:tcPr>
-            <w:tcW w:w="1802" w:type="dxa"/>
-          </w:tcPr>
-          <w:p>
-            <w:pPr>
-              <w:jc w:val="center"/>
-              <w:rPr>
-                <w:rFonts w:ascii="Bahnschrift SemiBold" w:hAnsi="Bahnschrift SemiBold"/>
-                <w:sz w:val="44"/>
-                <w:szCs w:val="44"/>
-                <w:lang w:val="en-US"/>
-              </w:rPr>
-            </w:pPr>
-            <w:r>
-              <w:rPr>
-                <w:rFonts w:ascii="Arial" w:hAnsi="Arial" w:cs="Arial"/>
-                <w:sz w:val="20"/>
-                <w:szCs w:val="20"/>
-                <w:lang w:val="en-US"/>
-              </w:rPr>
-              <w:t>Left click on the EXE file on the computer to execute it.</w:t>
-            </w:r>
-          </w:p>
-        </w:tc>
-        <w:tc>
-          <w:tcPr>
-            <w:tcW w:w="1276" w:type="dxa"/>
+            <w:tcW w:w="1559" w:type="dxa"/>
+          </w:tcPr>
+          <w:p>
+            <w:pPr>
+              <w:jc w:val="center"/>
+              <w:rPr>
+                <w:rFonts w:ascii="Bahnschrift SemiBold" w:hAnsi="Bahnschrift SemiBold"/>
+                <w:sz w:val="44"/>
+                <w:szCs w:val="44"/>
+                <w:lang w:val="en-US"/>
+              </w:rPr>
+            </w:pPr>
+            <w:r>
+              <w:rPr>
+                <w:rFonts w:ascii="Arial" w:hAnsi="Arial" w:cs="Arial"/>
+                <w:sz w:val="20"/>
+                <w:szCs w:val="20"/>
+                <w:lang w:val="en-US"/>
+              </w:rPr>
+              <w:t xml:space="preserve">Game </w:t>
+            </w:r>
+            <w:r>
+              <w:rPr>
+                <w:rFonts w:ascii="Arial" w:hAnsi="Arial" w:cs="Arial"/>
+                <w:sz w:val="20"/>
+                <w:szCs w:val="20"/>
+                <w:lang w:val="en-US"/>
+              </w:rPr>
+              <w:t xml:space="preserve">is </w:t>
+            </w:r>
+            <w:r>
+              <w:rPr>
+                <w:rFonts w:ascii="Arial" w:hAnsi="Arial" w:cs="Arial"/>
+                <w:sz w:val="20"/>
+                <w:szCs w:val="20"/>
+                <w:lang w:val="en-US"/>
+              </w:rPr>
+              <w:t>launch successfully</w:t>
+            </w:r>
+          </w:p>
+        </w:tc>
+        <w:tc>
+          <w:tcPr>
+            <w:tcW w:w="1701" w:type="dxa"/>
+          </w:tcPr>
+          <w:p>
+            <w:pPr>
+              <w:jc w:val="center"/>
+              <w:rPr>
+                <w:rFonts w:ascii="Bahnschrift SemiBold" w:hAnsi="Bahnschrift SemiBold"/>
+                <w:sz w:val="44"/>
+                <w:szCs w:val="44"/>
+                <w:lang w:val="en-US"/>
+              </w:rPr>
+            </w:pPr>
+            <w:r>
+              <w:rPr>
+                <w:rFonts w:ascii="Arial" w:hAnsi="Arial" w:cs="Arial"/>
+                <w:sz w:val="20"/>
+                <w:szCs w:val="20"/>
+                <w:lang w:val="en-US"/>
+              </w:rPr>
+              <w:t xml:space="preserve">Game </w:t>
+            </w:r>
+            <w:r>
+              <w:rPr>
+                <w:rFonts w:ascii="Arial" w:hAnsi="Arial" w:cs="Arial"/>
+                <w:sz w:val="20"/>
+                <w:szCs w:val="20"/>
+                <w:lang w:val="en-US"/>
+              </w:rPr>
+              <w:t>is</w:t>
+            </w:r>
+            <w:r>
+              <w:rPr>
+                <w:rFonts w:ascii="Arial" w:hAnsi="Arial" w:cs="Arial"/>
+                <w:sz w:val="20"/>
+                <w:szCs w:val="20"/>
+                <w:lang w:val="en-US"/>
+              </w:rPr>
+              <w:t xml:space="preserve"> launch</w:t>
+            </w:r>
+            <w:r>
+              <w:rPr>
+                <w:rFonts w:ascii="Arial" w:hAnsi="Arial" w:cs="Arial"/>
+                <w:sz w:val="20"/>
+                <w:szCs w:val="20"/>
+                <w:lang w:val="en-US"/>
+              </w:rPr>
+              <w:t xml:space="preserve"> </w:t>
+            </w:r>
+            <w:r>
+              <w:rPr>
+                <w:rFonts w:ascii="Arial" w:hAnsi="Arial" w:cs="Arial"/>
+                <w:sz w:val="20"/>
+                <w:szCs w:val="20"/>
+                <w:lang w:val="en-US"/>
+              </w:rPr>
+              <w:t>successfully</w:t>
+            </w:r>
+            <w:r>
+              <w:rPr>
+                <w:rFonts w:ascii="Arial" w:hAnsi="Arial" w:cs="Arial"/>
+                <w:sz w:val="20"/>
+                <w:szCs w:val="20"/>
+                <w:lang w:val="en-US"/>
+              </w:rPr>
+              <w:t>.</w:t>
+            </w:r>
+          </w:p>
+        </w:tc>
+        <w:tc>
+          <w:tcPr>
+            <w:tcW w:w="1077" w:type="dxa"/>
           </w:tcPr>
           <w:p>
             <w:pPr>
@@ -685,7 +728,7 @@
         </w:tc>
         <w:tc>
           <w:tcPr>
-            <w:tcW w:w="1559" w:type="dxa"/>
+            <w:tcW w:w="1760" w:type="dxa"/>
           </w:tcPr>
           <w:p>
             <w:pPr>
@@ -703,7 +746,7 @@
       <w:tr>
         <w:tc>
           <w:tcPr>
-            <w:tcW w:w="985" w:type="dxa"/>
+            <w:tcW w:w="984" w:type="dxa"/>
           </w:tcPr>
           <w:p>
             <w:pPr>
@@ -726,87 +769,213 @@
         </w:tc>
         <w:tc>
           <w:tcPr>
-            <w:tcW w:w="2417" w:type="dxa"/>
-          </w:tcPr>
-          <w:p>
-            <w:pPr>
-              <w:jc w:val="center"/>
-              <w:rPr>
-                <w:rFonts w:ascii="Bahnschrift SemiBold" w:hAnsi="Bahnschrift SemiBold"/>
-                <w:sz w:val="44"/>
-                <w:szCs w:val="44"/>
-                <w:lang w:val="en-US"/>
-              </w:rPr>
-            </w:pPr>
-          </w:p>
-        </w:tc>
-        <w:tc>
-          <w:tcPr>
-            <w:tcW w:w="1576" w:type="dxa"/>
-          </w:tcPr>
-          <w:p>
-            <w:pPr>
-              <w:jc w:val="center"/>
-              <w:rPr>
-                <w:rFonts w:ascii="Bahnschrift SemiBold" w:hAnsi="Bahnschrift SemiBold"/>
-                <w:sz w:val="44"/>
-                <w:szCs w:val="44"/>
-                <w:lang w:val="en-US"/>
-              </w:rPr>
-            </w:pPr>
-          </w:p>
-        </w:tc>
-        <w:tc>
-          <w:tcPr>
-            <w:tcW w:w="1300" w:type="dxa"/>
-          </w:tcPr>
-          <w:p>
-            <w:pPr>
-              <w:jc w:val="center"/>
-              <w:rPr>
-                <w:rFonts w:ascii="Bahnschrift SemiBold" w:hAnsi="Bahnschrift SemiBold"/>
-                <w:sz w:val="44"/>
-                <w:szCs w:val="44"/>
-                <w:lang w:val="en-US"/>
-              </w:rPr>
-            </w:pPr>
-          </w:p>
-        </w:tc>
-        <w:tc>
-          <w:tcPr>
-            <w:tcW w:w="1802" w:type="dxa"/>
-          </w:tcPr>
-          <w:p>
-            <w:pPr>
-              <w:jc w:val="center"/>
-              <w:rPr>
-                <w:rFonts w:ascii="Bahnschrift SemiBold" w:hAnsi="Bahnschrift SemiBold"/>
-                <w:sz w:val="44"/>
-                <w:szCs w:val="44"/>
-                <w:lang w:val="en-US"/>
-              </w:rPr>
-            </w:pPr>
-          </w:p>
-        </w:tc>
-        <w:tc>
-          <w:tcPr>
-            <w:tcW w:w="1276" w:type="dxa"/>
-          </w:tcPr>
-          <w:p>
-            <w:pPr>
-              <w:jc w:val="center"/>
-              <w:rPr>
-                <w:rFonts w:ascii="Bahnschrift SemiBold" w:hAnsi="Bahnschrift SemiBold"/>
-                <w:sz w:val="44"/>
-                <w:szCs w:val="44"/>
-                <w:lang w:val="en-US"/>
-              </w:rPr>
-            </w:pPr>
+            <w:tcW w:w="2416" w:type="dxa"/>
+          </w:tcPr>
+          <w:p>
+            <w:pPr>
+              <w:jc w:val="center"/>
+              <w:rPr>
+                <w:rFonts w:ascii="Bahnschrift SemiBold" w:hAnsi="Bahnschrift SemiBold"/>
+                <w:sz w:val="44"/>
+                <w:szCs w:val="44"/>
+                <w:lang w:val="en-US"/>
+              </w:rPr>
+            </w:pPr>
+            <w:r>
+              <w:rPr>
+                <w:rFonts w:ascii="Arial" w:hAnsi="Arial" w:cs="Arial"/>
+                <w:sz w:val="20"/>
+                <w:szCs w:val="20"/>
+                <w:lang w:val="en-US"/>
+              </w:rPr>
+              <w:t xml:space="preserve">During the game play scene, the player is checking on the in-game player movement via using the </w:t>
+            </w:r>
+            <w:r>
+              <w:rPr>
+                <w:rFonts w:ascii="Arial" w:hAnsi="Arial" w:cs="Arial"/>
+                <w:sz w:val="20"/>
+                <w:szCs w:val="20"/>
+                <w:lang w:val="en-US"/>
+              </w:rPr>
+              <w:t>up</w:t>
+            </w:r>
+            <w:r>
+              <w:rPr>
+                <w:rFonts w:ascii="Arial" w:hAnsi="Arial" w:cs="Arial"/>
+                <w:sz w:val="20"/>
+                <w:szCs w:val="20"/>
+                <w:lang w:val="en-US"/>
+              </w:rPr>
+              <w:t xml:space="preserve"> and</w:t>
+            </w:r>
+            <w:r>
+              <w:rPr>
+                <w:rFonts w:ascii="Arial" w:hAnsi="Arial" w:cs="Arial"/>
+                <w:sz w:val="20"/>
+                <w:szCs w:val="20"/>
+                <w:lang w:val="en-US"/>
+              </w:rPr>
+              <w:t xml:space="preserve"> down</w:t>
+            </w:r>
+            <w:r>
+              <w:rPr>
+                <w:rFonts w:ascii="Arial" w:hAnsi="Arial" w:cs="Arial"/>
+                <w:sz w:val="20"/>
+                <w:szCs w:val="20"/>
+                <w:lang w:val="en-US"/>
+              </w:rPr>
+              <w:t xml:space="preserve"> arrow key on the keyboard.</w:t>
+            </w:r>
+          </w:p>
+        </w:tc>
+        <w:tc>
+          <w:tcPr>
+            <w:tcW w:w="1418" w:type="dxa"/>
+          </w:tcPr>
+          <w:p>
+            <w:pPr>
+              <w:jc w:val="center"/>
+              <w:rPr>
+                <w:rFonts w:ascii="Bahnschrift SemiBold" w:hAnsi="Bahnschrift SemiBold"/>
+                <w:sz w:val="44"/>
+                <w:szCs w:val="44"/>
+                <w:lang w:val="en-US"/>
+              </w:rPr>
+            </w:pPr>
+            <w:r>
+              <w:rPr>
+                <w:rFonts w:ascii="Arial" w:hAnsi="Arial" w:cs="Arial"/>
+                <w:sz w:val="20"/>
+                <w:szCs w:val="20"/>
+                <w:lang w:val="en-US"/>
+              </w:rPr>
+              <w:t xml:space="preserve">Press the </w:t>
+            </w:r>
+            <w:r>
+              <w:rPr>
+                <w:rFonts w:ascii="Arial" w:hAnsi="Arial" w:cs="Arial"/>
+                <w:sz w:val="20"/>
+                <w:szCs w:val="20"/>
+                <w:lang w:val="en-US"/>
+              </w:rPr>
+              <w:t>up</w:t>
+            </w:r>
+            <w:r>
+              <w:rPr>
+                <w:rFonts w:ascii="Arial" w:hAnsi="Arial" w:cs="Arial"/>
+                <w:sz w:val="20"/>
+                <w:szCs w:val="20"/>
+                <w:lang w:val="en-US"/>
+              </w:rPr>
+              <w:t xml:space="preserve"> and </w:t>
+            </w:r>
+            <w:r>
+              <w:rPr>
+                <w:rFonts w:ascii="Arial" w:hAnsi="Arial" w:cs="Arial"/>
+                <w:sz w:val="20"/>
+                <w:szCs w:val="20"/>
+                <w:lang w:val="en-US"/>
+              </w:rPr>
+              <w:t>down</w:t>
+            </w:r>
+            <w:r>
+              <w:rPr>
+                <w:rFonts w:ascii="Arial" w:hAnsi="Arial" w:cs="Arial"/>
+                <w:sz w:val="20"/>
+                <w:szCs w:val="20"/>
+                <w:lang w:val="en-US"/>
+              </w:rPr>
+              <w:t xml:space="preserve"> arrow key on the keyboard</w:t>
+            </w:r>
+            <w:r>
+              <w:rPr>
+                <w:rFonts w:ascii="Arial" w:hAnsi="Arial" w:cs="Arial"/>
+                <w:sz w:val="20"/>
+                <w:szCs w:val="20"/>
+                <w:lang w:val="en-US"/>
+              </w:rPr>
+              <w:t>.</w:t>
+            </w:r>
           </w:p>
         </w:tc>
         <w:tc>
           <w:tcPr>
             <w:tcW w:w="1559" w:type="dxa"/>
+          </w:tcPr>
+          <w:p>
+            <w:pPr>
+              <w:jc w:val="center"/>
+              <w:rPr>
+                <w:rFonts w:ascii="Bahnschrift SemiBold" w:hAnsi="Bahnschrift SemiBold"/>
+                <w:sz w:val="44"/>
+                <w:szCs w:val="44"/>
+                <w:lang w:val="en-US"/>
+              </w:rPr>
+            </w:pPr>
+            <w:r>
+              <w:rPr>
+                <w:rFonts w:ascii="Arial" w:hAnsi="Arial" w:cs="Arial"/>
+                <w:sz w:val="20"/>
+                <w:szCs w:val="20"/>
+                <w:lang w:val="en-US"/>
+              </w:rPr>
+              <w:t>In-game player can move successfully based on the key pressed</w:t>
+            </w:r>
+          </w:p>
+        </w:tc>
+        <w:tc>
+          <w:tcPr>
+            <w:tcW w:w="1701" w:type="dxa"/>
+          </w:tcPr>
+          <w:p>
+            <w:pPr>
+              <w:jc w:val="center"/>
+              <w:rPr>
+                <w:rFonts w:ascii="Bahnschrift SemiBold" w:hAnsi="Bahnschrift SemiBold"/>
+                <w:sz w:val="44"/>
+                <w:szCs w:val="44"/>
+                <w:lang w:val="en-US"/>
+              </w:rPr>
+            </w:pPr>
+            <w:r>
+              <w:rPr>
+                <w:rFonts w:ascii="Arial" w:hAnsi="Arial" w:cs="Arial"/>
+                <w:sz w:val="20"/>
+                <w:szCs w:val="20"/>
+                <w:lang w:val="en-US"/>
+              </w:rPr>
+              <w:t>In-game player can move successfully based on the key pressed</w:t>
+            </w:r>
+          </w:p>
+        </w:tc>
+        <w:tc>
+          <w:tcPr>
+            <w:tcW w:w="1077" w:type="dxa"/>
+          </w:tcPr>
+          <w:p>
+            <w:pPr>
+              <w:jc w:val="center"/>
+              <w:rPr>
+                <w:rFonts w:ascii="Bahnschrift SemiBold" w:hAnsi="Bahnschrift SemiBold"/>
+                <w:sz w:val="44"/>
+                <w:szCs w:val="44"/>
+                <w:lang w:val="en-US"/>
+              </w:rPr>
+            </w:pPr>
+            <w:r>
+              <w:rPr>
+                <w:rFonts w:ascii="Arial" w:hAnsi="Arial" w:cs="Arial"/>
+                <w:sz w:val="20"/>
+                <w:szCs w:val="20"/>
+                <w:lang w:val="en-US"/>
+              </w:rPr>
+              <w:t>Pass</w:t>
+            </w:r>
+          </w:p>
+        </w:tc>
+        <w:tc>
+          <w:tcPr>
+            <w:tcW w:w="1760" w:type="dxa"/>
           </w:tcPr>
           <w:p>
             <w:pPr>
@@ -824,7 +993,7 @@
       <w:tr>
         <w:tc>
           <w:tcPr>
-            <w:tcW w:w="985" w:type="dxa"/>
+            <w:tcW w:w="984" w:type="dxa"/>
           </w:tcPr>
           <w:p>
             <w:pPr>
@@ -847,87 +1016,215 @@
         </w:tc>
         <w:tc>
           <w:tcPr>
-            <w:tcW w:w="2417" w:type="dxa"/>
-          </w:tcPr>
-          <w:p>
-            <w:pPr>
-              <w:jc w:val="center"/>
-              <w:rPr>
-                <w:rFonts w:ascii="Bahnschrift SemiBold" w:hAnsi="Bahnschrift SemiBold"/>
-                <w:sz w:val="44"/>
-                <w:szCs w:val="44"/>
-                <w:lang w:val="en-US"/>
-              </w:rPr>
-            </w:pPr>
-          </w:p>
-        </w:tc>
-        <w:tc>
-          <w:tcPr>
-            <w:tcW w:w="1576" w:type="dxa"/>
-          </w:tcPr>
-          <w:p>
-            <w:pPr>
-              <w:jc w:val="center"/>
-              <w:rPr>
-                <w:rFonts w:ascii="Bahnschrift SemiBold" w:hAnsi="Bahnschrift SemiBold"/>
-                <w:sz w:val="44"/>
-                <w:szCs w:val="44"/>
-                <w:lang w:val="en-US"/>
-              </w:rPr>
-            </w:pPr>
-          </w:p>
-        </w:tc>
-        <w:tc>
-          <w:tcPr>
-            <w:tcW w:w="1300" w:type="dxa"/>
-          </w:tcPr>
-          <w:p>
-            <w:pPr>
-              <w:jc w:val="center"/>
-              <w:rPr>
-                <w:rFonts w:ascii="Bahnschrift SemiBold" w:hAnsi="Bahnschrift SemiBold"/>
-                <w:sz w:val="44"/>
-                <w:szCs w:val="44"/>
-                <w:lang w:val="en-US"/>
-              </w:rPr>
-            </w:pPr>
-          </w:p>
-        </w:tc>
-        <w:tc>
-          <w:tcPr>
-            <w:tcW w:w="1802" w:type="dxa"/>
-          </w:tcPr>
-          <w:p>
-            <w:pPr>
-              <w:jc w:val="center"/>
-              <w:rPr>
-                <w:rFonts w:ascii="Bahnschrift SemiBold" w:hAnsi="Bahnschrift SemiBold"/>
-                <w:sz w:val="44"/>
-                <w:szCs w:val="44"/>
-                <w:lang w:val="en-US"/>
-              </w:rPr>
-            </w:pPr>
-          </w:p>
-        </w:tc>
-        <w:tc>
-          <w:tcPr>
-            <w:tcW w:w="1276" w:type="dxa"/>
-          </w:tcPr>
-          <w:p>
-            <w:pPr>
-              <w:jc w:val="center"/>
-              <w:rPr>
-                <w:rFonts w:ascii="Bahnschrift SemiBold" w:hAnsi="Bahnschrift SemiBold"/>
-                <w:sz w:val="44"/>
-                <w:szCs w:val="44"/>
-                <w:lang w:val="en-US"/>
-              </w:rPr>
-            </w:pPr>
+            <w:tcW w:w="2416" w:type="dxa"/>
+          </w:tcPr>
+          <w:p>
+            <w:pPr>
+              <w:jc w:val="center"/>
+              <w:rPr>
+                <w:rFonts w:ascii="Bahnschrift SemiBold" w:hAnsi="Bahnschrift SemiBold"/>
+                <w:sz w:val="44"/>
+                <w:szCs w:val="44"/>
+                <w:lang w:val="en-US"/>
+              </w:rPr>
+            </w:pPr>
+            <w:r>
+              <w:rPr>
+                <w:rFonts w:ascii="Arial" w:hAnsi="Arial" w:cs="Arial"/>
+                <w:sz w:val="20"/>
+                <w:szCs w:val="20"/>
+                <w:lang w:val="en-US"/>
+              </w:rPr>
+              <w:t>Player is checking the UI update whether is it up</w:t>
+            </w:r>
+            <w:r>
+              <w:rPr>
+                <w:rFonts w:ascii="Arial" w:hAnsi="Arial" w:cs="Arial"/>
+                <w:sz w:val="20"/>
+                <w:szCs w:val="20"/>
+                <w:lang w:val="en-US"/>
+              </w:rPr>
+              <w:t>dated correctly</w:t>
+            </w:r>
+            <w:r>
+              <w:rPr>
+                <w:rFonts w:ascii="Arial" w:hAnsi="Arial" w:cs="Arial"/>
+                <w:sz w:val="20"/>
+                <w:szCs w:val="20"/>
+                <w:lang w:val="en-US"/>
+              </w:rPr>
+              <w:t xml:space="preserve"> when player score a point during the </w:t>
+            </w:r>
+            <w:proofErr w:type="spellStart"/>
+            <w:r>
+              <w:rPr>
+                <w:rFonts w:ascii="Arial" w:hAnsi="Arial" w:cs="Arial"/>
+                <w:sz w:val="20"/>
+                <w:szCs w:val="20"/>
+                <w:lang w:val="en-US"/>
+              </w:rPr>
+              <w:t>G</w:t>
+            </w:r>
+            <w:r>
+              <w:rPr>
+                <w:rFonts w:ascii="Arial" w:hAnsi="Arial" w:cs="Arial"/>
+                <w:sz w:val="20"/>
+                <w:szCs w:val="20"/>
+                <w:lang w:val="en-US"/>
+              </w:rPr>
+              <w:t>ame</w:t>
+            </w:r>
+            <w:r>
+              <w:rPr>
+                <w:rFonts w:ascii="Arial" w:hAnsi="Arial" w:cs="Arial"/>
+                <w:sz w:val="20"/>
+                <w:szCs w:val="20"/>
+                <w:lang w:val="en-US"/>
+              </w:rPr>
+              <w:t>P</w:t>
+            </w:r>
+            <w:r>
+              <w:rPr>
+                <w:rFonts w:ascii="Arial" w:hAnsi="Arial" w:cs="Arial"/>
+                <w:sz w:val="20"/>
+                <w:szCs w:val="20"/>
+                <w:lang w:val="en-US"/>
+              </w:rPr>
+              <w:t>lay</w:t>
+            </w:r>
+            <w:proofErr w:type="spellEnd"/>
+            <w:r>
+              <w:rPr>
+                <w:rFonts w:ascii="Arial" w:hAnsi="Arial" w:cs="Arial"/>
+                <w:sz w:val="20"/>
+                <w:szCs w:val="20"/>
+                <w:lang w:val="en-US"/>
+              </w:rPr>
+              <w:t xml:space="preserve"> scene.</w:t>
+            </w:r>
+          </w:p>
+        </w:tc>
+        <w:tc>
+          <w:tcPr>
+            <w:tcW w:w="1418" w:type="dxa"/>
+          </w:tcPr>
+          <w:p>
+            <w:pPr>
+              <w:jc w:val="center"/>
+              <w:rPr>
+                <w:rFonts w:ascii="Bahnschrift SemiBold" w:hAnsi="Bahnschrift SemiBold"/>
+                <w:sz w:val="44"/>
+                <w:szCs w:val="44"/>
+                <w:lang w:val="en-US"/>
+              </w:rPr>
+            </w:pPr>
+            <w:r>
+              <w:rPr>
+                <w:rFonts w:ascii="Arial" w:hAnsi="Arial" w:cs="Arial"/>
+                <w:sz w:val="20"/>
+                <w:szCs w:val="20"/>
+                <w:lang w:val="en-US"/>
+              </w:rPr>
+              <w:t>P</w:t>
+            </w:r>
+            <w:r>
+              <w:rPr>
+                <w:rFonts w:ascii="Arial" w:hAnsi="Arial" w:cs="Arial"/>
+                <w:sz w:val="20"/>
+                <w:szCs w:val="20"/>
+                <w:lang w:val="en-US"/>
+              </w:rPr>
+              <w:t>laye</w:t>
+            </w:r>
+            <w:r>
+              <w:rPr>
+                <w:rFonts w:ascii="Arial" w:hAnsi="Arial" w:cs="Arial"/>
+                <w:sz w:val="20"/>
+                <w:szCs w:val="20"/>
+                <w:lang w:val="en-US"/>
+              </w:rPr>
+              <w:t>r will need to avoid the obstacle in order to win score a point.</w:t>
+            </w:r>
           </w:p>
         </w:tc>
         <w:tc>
           <w:tcPr>
             <w:tcW w:w="1559" w:type="dxa"/>
+          </w:tcPr>
+          <w:p>
+            <w:pPr>
+              <w:jc w:val="center"/>
+              <w:rPr>
+                <w:rFonts w:ascii="Bahnschrift SemiBold" w:hAnsi="Bahnschrift SemiBold"/>
+                <w:sz w:val="44"/>
+                <w:szCs w:val="44"/>
+                <w:lang w:val="en-US"/>
+              </w:rPr>
+            </w:pPr>
+            <w:r>
+              <w:rPr>
+                <w:rFonts w:ascii="Arial" w:hAnsi="Arial" w:cs="Arial"/>
+                <w:sz w:val="20"/>
+                <w:szCs w:val="20"/>
+                <w:lang w:val="en-US"/>
+              </w:rPr>
+              <w:t>Score is increased</w:t>
+            </w:r>
+          </w:p>
+        </w:tc>
+        <w:tc>
+          <w:tcPr>
+            <w:tcW w:w="1701" w:type="dxa"/>
+          </w:tcPr>
+          <w:p>
+            <w:pPr>
+              <w:jc w:val="center"/>
+              <w:rPr>
+                <w:rFonts w:ascii="Bahnschrift SemiBold" w:hAnsi="Bahnschrift SemiBold"/>
+                <w:sz w:val="44"/>
+                <w:szCs w:val="44"/>
+                <w:lang w:val="en-US"/>
+              </w:rPr>
+            </w:pPr>
+            <w:r>
+              <w:rPr>
+                <w:rFonts w:ascii="Arial" w:hAnsi="Arial" w:cs="Arial"/>
+                <w:sz w:val="20"/>
+                <w:szCs w:val="20"/>
+                <w:lang w:val="en-US"/>
+              </w:rPr>
+              <w:t>Score is increased</w:t>
+            </w:r>
+          </w:p>
+        </w:tc>
+        <w:tc>
+          <w:tcPr>
+            <w:tcW w:w="1077" w:type="dxa"/>
+          </w:tcPr>
+          <w:p>
+            <w:pPr>
+              <w:jc w:val="center"/>
+              <w:rPr>
+                <w:rFonts w:ascii="Bahnschrift SemiBold" w:hAnsi="Bahnschrift SemiBold"/>
+                <w:sz w:val="44"/>
+                <w:szCs w:val="44"/>
+                <w:lang w:val="en-US"/>
+              </w:rPr>
+            </w:pPr>
+            <w:r>
+              <w:rPr>
+                <w:rFonts w:ascii="Arial" w:hAnsi="Arial" w:cs="Arial"/>
+                <w:sz w:val="20"/>
+                <w:szCs w:val="20"/>
+                <w:lang w:val="en-US"/>
+              </w:rPr>
+              <w:t>Pass</w:t>
+            </w:r>
+          </w:p>
+        </w:tc>
+        <w:tc>
+          <w:tcPr>
+            <w:tcW w:w="1760" w:type="dxa"/>
           </w:tcPr>
           <w:p>
             <w:pPr>
@@ -945,7 +1242,7 @@
       <w:tr>
         <w:tc>
           <w:tcPr>
-            <w:tcW w:w="985" w:type="dxa"/>
+            <w:tcW w:w="984" w:type="dxa"/>
           </w:tcPr>
           <w:p>
             <w:pPr>
@@ -968,87 +1265,219 @@
         </w:tc>
         <w:tc>
           <w:tcPr>
-            <w:tcW w:w="2417" w:type="dxa"/>
-          </w:tcPr>
-          <w:p>
-            <w:pPr>
-              <w:jc w:val="center"/>
-              <w:rPr>
-                <w:rFonts w:ascii="Bahnschrift SemiBold" w:hAnsi="Bahnschrift SemiBold"/>
-                <w:sz w:val="44"/>
-                <w:szCs w:val="44"/>
-                <w:lang w:val="en-US"/>
-              </w:rPr>
-            </w:pPr>
-          </w:p>
-        </w:tc>
-        <w:tc>
-          <w:tcPr>
-            <w:tcW w:w="1576" w:type="dxa"/>
-          </w:tcPr>
-          <w:p>
-            <w:pPr>
-              <w:jc w:val="center"/>
-              <w:rPr>
-                <w:rFonts w:ascii="Bahnschrift SemiBold" w:hAnsi="Bahnschrift SemiBold"/>
-                <w:sz w:val="44"/>
-                <w:szCs w:val="44"/>
-                <w:lang w:val="en-US"/>
-              </w:rPr>
-            </w:pPr>
-          </w:p>
-        </w:tc>
-        <w:tc>
-          <w:tcPr>
-            <w:tcW w:w="1300" w:type="dxa"/>
-          </w:tcPr>
-          <w:p>
-            <w:pPr>
-              <w:jc w:val="center"/>
-              <w:rPr>
-                <w:rFonts w:ascii="Bahnschrift SemiBold" w:hAnsi="Bahnschrift SemiBold"/>
-                <w:sz w:val="44"/>
-                <w:szCs w:val="44"/>
-                <w:lang w:val="en-US"/>
-              </w:rPr>
-            </w:pPr>
-          </w:p>
-        </w:tc>
-        <w:tc>
-          <w:tcPr>
-            <w:tcW w:w="1802" w:type="dxa"/>
-          </w:tcPr>
-          <w:p>
-            <w:pPr>
-              <w:jc w:val="center"/>
-              <w:rPr>
-                <w:rFonts w:ascii="Bahnschrift SemiBold" w:hAnsi="Bahnschrift SemiBold"/>
-                <w:sz w:val="44"/>
-                <w:szCs w:val="44"/>
-                <w:lang w:val="en-US"/>
-              </w:rPr>
-            </w:pPr>
-          </w:p>
-        </w:tc>
-        <w:tc>
-          <w:tcPr>
-            <w:tcW w:w="1276" w:type="dxa"/>
-          </w:tcPr>
-          <w:p>
-            <w:pPr>
-              <w:jc w:val="center"/>
-              <w:rPr>
-                <w:rFonts w:ascii="Bahnschrift SemiBold" w:hAnsi="Bahnschrift SemiBold"/>
-                <w:sz w:val="44"/>
-                <w:szCs w:val="44"/>
-                <w:lang w:val="en-US"/>
-              </w:rPr>
-            </w:pPr>
+            <w:tcW w:w="2416" w:type="dxa"/>
+          </w:tcPr>
+          <w:p>
+            <w:pPr>
+              <w:jc w:val="center"/>
+              <w:rPr>
+                <w:rFonts w:ascii="Bahnschrift SemiBold" w:hAnsi="Bahnschrift SemiBold"/>
+                <w:sz w:val="44"/>
+                <w:szCs w:val="44"/>
+                <w:lang w:val="en-US"/>
+              </w:rPr>
+            </w:pPr>
+            <w:r>
+              <w:rPr>
+                <w:rFonts w:ascii="Arial" w:hAnsi="Arial" w:cs="Arial"/>
+                <w:sz w:val="20"/>
+                <w:szCs w:val="20"/>
+                <w:lang w:val="en-US"/>
+              </w:rPr>
+              <w:t>P</w:t>
+            </w:r>
+            <w:r>
+              <w:rPr>
+                <w:rFonts w:ascii="Arial" w:hAnsi="Arial" w:cs="Arial"/>
+                <w:sz w:val="20"/>
+                <w:szCs w:val="20"/>
+                <w:lang w:val="en-US"/>
+              </w:rPr>
+              <w:t xml:space="preserve">layer is checking to see if the </w:t>
+            </w:r>
+            <w:proofErr w:type="spellStart"/>
+            <w:r>
+              <w:rPr>
+                <w:rFonts w:ascii="Arial" w:hAnsi="Arial" w:cs="Arial"/>
+                <w:sz w:val="20"/>
+                <w:szCs w:val="20"/>
+                <w:lang w:val="en-US"/>
+              </w:rPr>
+              <w:t>GameLose</w:t>
+            </w:r>
+            <w:proofErr w:type="spellEnd"/>
+            <w:r>
+              <w:rPr>
+                <w:rFonts w:ascii="Arial" w:hAnsi="Arial" w:cs="Arial"/>
+                <w:sz w:val="20"/>
+                <w:szCs w:val="20"/>
+                <w:lang w:val="en-US"/>
+              </w:rPr>
+              <w:t xml:space="preserve"> Scene is able to launch if the player dies in the game</w:t>
+            </w:r>
+          </w:p>
+        </w:tc>
+        <w:tc>
+          <w:tcPr>
+            <w:tcW w:w="1418" w:type="dxa"/>
+          </w:tcPr>
+          <w:p>
+            <w:pPr>
+              <w:jc w:val="center"/>
+              <w:rPr>
+                <w:rFonts w:ascii="Bahnschrift SemiBold" w:hAnsi="Bahnschrift SemiBold"/>
+                <w:sz w:val="44"/>
+                <w:szCs w:val="44"/>
+                <w:lang w:val="en-US"/>
+              </w:rPr>
+            </w:pPr>
+            <w:r>
+              <w:rPr>
+                <w:rFonts w:ascii="Arial" w:hAnsi="Arial" w:cs="Arial"/>
+                <w:sz w:val="20"/>
+                <w:szCs w:val="20"/>
+                <w:lang w:val="en-US"/>
+              </w:rPr>
+              <w:t>Players need to collide with the obstacle</w:t>
+            </w:r>
           </w:p>
         </w:tc>
         <w:tc>
           <w:tcPr>
             <w:tcW w:w="1559" w:type="dxa"/>
+          </w:tcPr>
+          <w:p>
+            <w:pPr>
+              <w:jc w:val="center"/>
+              <w:rPr>
+                <w:rFonts w:ascii="Bahnschrift SemiBold" w:hAnsi="Bahnschrift SemiBold"/>
+                <w:sz w:val="44"/>
+                <w:szCs w:val="44"/>
+                <w:lang w:val="en-US"/>
+              </w:rPr>
+            </w:pPr>
+            <w:proofErr w:type="spellStart"/>
+            <w:r>
+              <w:rPr>
+                <w:rFonts w:ascii="Arial" w:hAnsi="Arial" w:cs="Arial"/>
+                <w:sz w:val="20"/>
+                <w:szCs w:val="20"/>
+                <w:lang w:val="en-US"/>
+              </w:rPr>
+              <w:t>GameLose</w:t>
+            </w:r>
+            <w:proofErr w:type="spellEnd"/>
+            <w:r>
+              <w:rPr>
+                <w:rFonts w:ascii="Arial" w:hAnsi="Arial" w:cs="Arial"/>
+                <w:sz w:val="20"/>
+                <w:szCs w:val="20"/>
+                <w:lang w:val="en-US"/>
+              </w:rPr>
+              <w:t xml:space="preserve"> scene is</w:t>
+            </w:r>
+            <w:r>
+              <w:rPr>
+                <w:rFonts w:ascii="Arial" w:hAnsi="Arial" w:cs="Arial"/>
+                <w:sz w:val="20"/>
+                <w:szCs w:val="20"/>
+                <w:lang w:val="en-US"/>
+              </w:rPr>
+              <w:t xml:space="preserve"> </w:t>
+            </w:r>
+            <w:r>
+              <w:rPr>
+                <w:rFonts w:ascii="Arial" w:hAnsi="Arial" w:cs="Arial"/>
+                <w:sz w:val="20"/>
+                <w:szCs w:val="20"/>
+                <w:lang w:val="en-US"/>
+              </w:rPr>
+              <w:t>launch</w:t>
+            </w:r>
+            <w:r>
+              <w:rPr>
+                <w:rFonts w:ascii="Arial" w:hAnsi="Arial" w:cs="Arial"/>
+                <w:sz w:val="20"/>
+                <w:szCs w:val="20"/>
+                <w:lang w:val="en-US"/>
+              </w:rPr>
+              <w:t xml:space="preserve"> </w:t>
+            </w:r>
+            <w:r>
+              <w:rPr>
+                <w:rFonts w:ascii="Arial" w:hAnsi="Arial" w:cs="Arial"/>
+                <w:sz w:val="20"/>
+                <w:szCs w:val="20"/>
+                <w:lang w:val="en-US"/>
+              </w:rPr>
+              <w:t>successfully</w:t>
+            </w:r>
+          </w:p>
+        </w:tc>
+        <w:tc>
+          <w:tcPr>
+            <w:tcW w:w="1701" w:type="dxa"/>
+          </w:tcPr>
+          <w:p>
+            <w:pPr>
+              <w:jc w:val="center"/>
+              <w:rPr>
+                <w:rFonts w:ascii="Bahnschrift SemiBold" w:hAnsi="Bahnschrift SemiBold"/>
+                <w:sz w:val="44"/>
+                <w:szCs w:val="44"/>
+                <w:lang w:val="en-US"/>
+              </w:rPr>
+            </w:pPr>
+            <w:proofErr w:type="spellStart"/>
+            <w:r>
+              <w:rPr>
+                <w:rFonts w:ascii="Arial" w:hAnsi="Arial" w:cs="Arial"/>
+                <w:sz w:val="20"/>
+                <w:szCs w:val="20"/>
+                <w:lang w:val="en-US"/>
+              </w:rPr>
+              <w:t>GameLose</w:t>
+            </w:r>
+            <w:proofErr w:type="spellEnd"/>
+            <w:r>
+              <w:rPr>
+                <w:rFonts w:ascii="Arial" w:hAnsi="Arial" w:cs="Arial"/>
+                <w:sz w:val="20"/>
+                <w:szCs w:val="20"/>
+                <w:lang w:val="en-US"/>
+              </w:rPr>
+              <w:t xml:space="preserve"> scene is launch successfully</w:t>
+            </w:r>
+          </w:p>
+        </w:tc>
+        <w:tc>
+          <w:tcPr>
+            <w:tcW w:w="1077" w:type="dxa"/>
+          </w:tcPr>
+          <w:p>
+            <w:pPr>
+              <w:jc w:val="center"/>
+              <w:rPr>
+                <w:rFonts w:ascii="Bahnschrift SemiBold" w:hAnsi="Bahnschrift SemiBold"/>
+                <w:sz w:val="44"/>
+                <w:szCs w:val="44"/>
+                <w:lang w:val="en-US"/>
+              </w:rPr>
+            </w:pPr>
+            <w:r>
+              <w:rPr>
+                <w:rFonts w:ascii="Arial" w:hAnsi="Arial" w:cs="Arial"/>
+                <w:sz w:val="20"/>
+                <w:szCs w:val="20"/>
+                <w:lang w:val="en-US"/>
+              </w:rPr>
+              <w:t>Pass</w:t>
+            </w:r>
+          </w:p>
+        </w:tc>
+        <w:tc>
+          <w:tcPr>
+            <w:tcW w:w="1760" w:type="dxa"/>
           </w:tcPr>
           <w:p>
             <w:pPr>
@@ -1066,7 +1495,7 @@
       <w:tr>
         <w:tc>
           <w:tcPr>
-            <w:tcW w:w="985" w:type="dxa"/>
+            <w:tcW w:w="984" w:type="dxa"/>
           </w:tcPr>
           <w:p>
             <w:pPr>
@@ -1089,87 +1518,190 @@
         </w:tc>
         <w:tc>
           <w:tcPr>
-            <w:tcW w:w="2417" w:type="dxa"/>
-          </w:tcPr>
-          <w:p>
-            <w:pPr>
-              <w:jc w:val="center"/>
-              <w:rPr>
-                <w:rFonts w:ascii="Bahnschrift SemiBold" w:hAnsi="Bahnschrift SemiBold"/>
-                <w:sz w:val="44"/>
-                <w:szCs w:val="44"/>
-                <w:lang w:val="en-US"/>
-              </w:rPr>
-            </w:pPr>
-          </w:p>
-        </w:tc>
-        <w:tc>
-          <w:tcPr>
-            <w:tcW w:w="1576" w:type="dxa"/>
-          </w:tcPr>
-          <w:p>
-            <w:pPr>
-              <w:jc w:val="center"/>
-              <w:rPr>
-                <w:rFonts w:ascii="Bahnschrift SemiBold" w:hAnsi="Bahnschrift SemiBold"/>
-                <w:sz w:val="44"/>
-                <w:szCs w:val="44"/>
-                <w:lang w:val="en-US"/>
-              </w:rPr>
-            </w:pPr>
-          </w:p>
-        </w:tc>
-        <w:tc>
-          <w:tcPr>
-            <w:tcW w:w="1300" w:type="dxa"/>
-          </w:tcPr>
-          <w:p>
-            <w:pPr>
-              <w:jc w:val="center"/>
-              <w:rPr>
-                <w:rFonts w:ascii="Bahnschrift SemiBold" w:hAnsi="Bahnschrift SemiBold"/>
-                <w:sz w:val="44"/>
-                <w:szCs w:val="44"/>
-                <w:lang w:val="en-US"/>
-              </w:rPr>
-            </w:pPr>
-          </w:p>
-        </w:tc>
-        <w:tc>
-          <w:tcPr>
-            <w:tcW w:w="1802" w:type="dxa"/>
-          </w:tcPr>
-          <w:p>
-            <w:pPr>
-              <w:jc w:val="center"/>
-              <w:rPr>
-                <w:rFonts w:ascii="Bahnschrift SemiBold" w:hAnsi="Bahnschrift SemiBold"/>
-                <w:sz w:val="44"/>
-                <w:szCs w:val="44"/>
-                <w:lang w:val="en-US"/>
-              </w:rPr>
-            </w:pPr>
-          </w:p>
-        </w:tc>
-        <w:tc>
-          <w:tcPr>
-            <w:tcW w:w="1276" w:type="dxa"/>
-          </w:tcPr>
-          <w:p>
-            <w:pPr>
-              <w:jc w:val="center"/>
-              <w:rPr>
-                <w:rFonts w:ascii="Bahnschrift SemiBold" w:hAnsi="Bahnschrift SemiBold"/>
-                <w:sz w:val="44"/>
-                <w:szCs w:val="44"/>
-                <w:lang w:val="en-US"/>
-              </w:rPr>
-            </w:pPr>
+            <w:tcW w:w="2416" w:type="dxa"/>
+          </w:tcPr>
+          <w:p>
+            <w:pPr>
+              <w:jc w:val="center"/>
+              <w:rPr>
+                <w:rFonts w:ascii="Bahnschrift SemiBold" w:hAnsi="Bahnschrift SemiBold"/>
+                <w:sz w:val="44"/>
+                <w:szCs w:val="44"/>
+                <w:lang w:val="en-US"/>
+              </w:rPr>
+            </w:pPr>
+            <w:r>
+              <w:rPr>
+                <w:rFonts w:ascii="Arial" w:hAnsi="Arial" w:cs="Arial"/>
+                <w:sz w:val="20"/>
+                <w:szCs w:val="20"/>
+                <w:lang w:val="en-US"/>
+              </w:rPr>
+              <w:t>P</w:t>
+            </w:r>
+            <w:r>
+              <w:rPr>
+                <w:rFonts w:ascii="Arial" w:hAnsi="Arial" w:cs="Arial"/>
+                <w:sz w:val="20"/>
+                <w:szCs w:val="20"/>
+                <w:lang w:val="en-US"/>
+              </w:rPr>
+              <w:t xml:space="preserve">layer will be checking on the appropriate background music is played for </w:t>
+            </w:r>
+            <w:proofErr w:type="spellStart"/>
+            <w:r>
+              <w:rPr>
+                <w:rFonts w:ascii="Arial" w:hAnsi="Arial" w:cs="Arial"/>
+                <w:sz w:val="20"/>
+                <w:szCs w:val="20"/>
+                <w:lang w:val="en-US"/>
+              </w:rPr>
+              <w:t>GamePlay</w:t>
+            </w:r>
+            <w:proofErr w:type="spellEnd"/>
+            <w:r>
+              <w:rPr>
+                <w:rFonts w:ascii="Arial" w:hAnsi="Arial" w:cs="Arial"/>
+                <w:sz w:val="20"/>
+                <w:szCs w:val="20"/>
+                <w:lang w:val="en-US"/>
+              </w:rPr>
+              <w:t xml:space="preserve"> Scene and </w:t>
+            </w:r>
+            <w:proofErr w:type="spellStart"/>
+            <w:r>
+              <w:rPr>
+                <w:rFonts w:ascii="Arial" w:hAnsi="Arial" w:cs="Arial"/>
+                <w:sz w:val="20"/>
+                <w:szCs w:val="20"/>
+                <w:lang w:val="en-US"/>
+              </w:rPr>
+              <w:t>GameLose</w:t>
+            </w:r>
+            <w:proofErr w:type="spellEnd"/>
+            <w:r>
+              <w:rPr>
+                <w:rFonts w:ascii="Arial" w:hAnsi="Arial" w:cs="Arial"/>
+                <w:sz w:val="20"/>
+                <w:szCs w:val="20"/>
+                <w:lang w:val="en-US"/>
+              </w:rPr>
+              <w:t xml:space="preserve"> Scene.</w:t>
+            </w:r>
+          </w:p>
+        </w:tc>
+        <w:tc>
+          <w:tcPr>
+            <w:tcW w:w="1418" w:type="dxa"/>
+          </w:tcPr>
+          <w:p>
+            <w:pPr>
+              <w:jc w:val="center"/>
+              <w:rPr>
+                <w:rFonts w:ascii="Bahnschrift SemiBold" w:hAnsi="Bahnschrift SemiBold"/>
+                <w:sz w:val="44"/>
+                <w:szCs w:val="44"/>
+                <w:lang w:val="en-US"/>
+              </w:rPr>
+            </w:pPr>
+            <w:r>
+              <w:rPr>
+                <w:rFonts w:ascii="Arial" w:hAnsi="Arial" w:cs="Arial"/>
+                <w:sz w:val="20"/>
+                <w:szCs w:val="20"/>
+                <w:lang w:val="en-US"/>
+              </w:rPr>
+              <w:t>Nil</w:t>
+            </w:r>
+            <w:r>
+              <w:rPr>
+                <w:rFonts w:ascii="Arial" w:hAnsi="Arial" w:cs="Arial"/>
+                <w:sz w:val="20"/>
+                <w:szCs w:val="20"/>
+                <w:lang w:val="en-US"/>
+              </w:rPr>
+              <w:t>.</w:t>
+            </w:r>
           </w:p>
         </w:tc>
         <w:tc>
           <w:tcPr>
             <w:tcW w:w="1559" w:type="dxa"/>
+          </w:tcPr>
+          <w:p>
+            <w:pPr>
+              <w:jc w:val="center"/>
+              <w:rPr>
+                <w:rFonts w:ascii="Bahnschrift SemiBold" w:hAnsi="Bahnschrift SemiBold"/>
+                <w:sz w:val="44"/>
+                <w:szCs w:val="44"/>
+                <w:lang w:val="en-US"/>
+              </w:rPr>
+            </w:pPr>
+            <w:r>
+              <w:rPr>
+                <w:rFonts w:ascii="Arial" w:hAnsi="Arial" w:cs="Arial"/>
+                <w:sz w:val="20"/>
+                <w:szCs w:val="20"/>
+                <w:lang w:val="en-US"/>
+              </w:rPr>
+              <w:t>Correct background music is played for all the scenes.</w:t>
+            </w:r>
+          </w:p>
+        </w:tc>
+        <w:tc>
+          <w:tcPr>
+            <w:tcW w:w="1701" w:type="dxa"/>
+          </w:tcPr>
+          <w:p>
+            <w:pPr>
+              <w:jc w:val="center"/>
+              <w:rPr>
+                <w:rFonts w:ascii="Bahnschrift SemiBold" w:hAnsi="Bahnschrift SemiBold"/>
+                <w:sz w:val="44"/>
+                <w:szCs w:val="44"/>
+                <w:lang w:val="en-US"/>
+              </w:rPr>
+            </w:pPr>
+            <w:r>
+              <w:rPr>
+                <w:rFonts w:ascii="Arial" w:hAnsi="Arial" w:cs="Arial"/>
+                <w:sz w:val="20"/>
+                <w:szCs w:val="20"/>
+                <w:lang w:val="en-US"/>
+              </w:rPr>
+              <w:t>Correct background music is played for all the scenes.</w:t>
+            </w:r>
+          </w:p>
+        </w:tc>
+        <w:tc>
+          <w:tcPr>
+            <w:tcW w:w="1077" w:type="dxa"/>
+          </w:tcPr>
+          <w:p>
+            <w:pPr>
+              <w:jc w:val="center"/>
+              <w:rPr>
+                <w:rFonts w:ascii="Bahnschrift SemiBold" w:hAnsi="Bahnschrift SemiBold"/>
+                <w:sz w:val="44"/>
+                <w:szCs w:val="44"/>
+                <w:lang w:val="en-US"/>
+              </w:rPr>
+            </w:pPr>
+            <w:r>
+              <w:rPr>
+                <w:rFonts w:ascii="Arial" w:hAnsi="Arial" w:cs="Arial"/>
+                <w:sz w:val="20"/>
+                <w:szCs w:val="20"/>
+                <w:lang w:val="en-US"/>
+              </w:rPr>
+              <w:t>Pass</w:t>
+            </w:r>
+          </w:p>
+        </w:tc>
+        <w:tc>
+          <w:tcPr>
+            <w:tcW w:w="1760" w:type="dxa"/>
           </w:tcPr>
           <w:p>
             <w:pPr>
@@ -1187,7 +1719,7 @@
       <w:tr>
         <w:tc>
           <w:tcPr>
-            <w:tcW w:w="985" w:type="dxa"/>
+            <w:tcW w:w="984" w:type="dxa"/>
           </w:tcPr>
           <w:p>
             <w:pPr>
@@ -1210,87 +1742,168 @@
         </w:tc>
         <w:tc>
           <w:tcPr>
-            <w:tcW w:w="2417" w:type="dxa"/>
-          </w:tcPr>
-          <w:p>
-            <w:pPr>
-              <w:jc w:val="center"/>
-              <w:rPr>
-                <w:rFonts w:ascii="Bahnschrift SemiBold" w:hAnsi="Bahnschrift SemiBold"/>
-                <w:sz w:val="44"/>
-                <w:szCs w:val="44"/>
-                <w:lang w:val="en-US"/>
-              </w:rPr>
-            </w:pPr>
-          </w:p>
-        </w:tc>
-        <w:tc>
-          <w:tcPr>
-            <w:tcW w:w="1576" w:type="dxa"/>
-          </w:tcPr>
-          <w:p>
-            <w:pPr>
-              <w:jc w:val="center"/>
-              <w:rPr>
-                <w:rFonts w:ascii="Bahnschrift SemiBold" w:hAnsi="Bahnschrift SemiBold"/>
-                <w:sz w:val="44"/>
-                <w:szCs w:val="44"/>
-                <w:lang w:val="en-US"/>
-              </w:rPr>
-            </w:pPr>
-          </w:p>
-        </w:tc>
-        <w:tc>
-          <w:tcPr>
-            <w:tcW w:w="1300" w:type="dxa"/>
-          </w:tcPr>
-          <w:p>
-            <w:pPr>
-              <w:jc w:val="center"/>
-              <w:rPr>
-                <w:rFonts w:ascii="Bahnschrift SemiBold" w:hAnsi="Bahnschrift SemiBold"/>
-                <w:sz w:val="44"/>
-                <w:szCs w:val="44"/>
-                <w:lang w:val="en-US"/>
-              </w:rPr>
-            </w:pPr>
-          </w:p>
-        </w:tc>
-        <w:tc>
-          <w:tcPr>
-            <w:tcW w:w="1802" w:type="dxa"/>
-          </w:tcPr>
-          <w:p>
-            <w:pPr>
-              <w:jc w:val="center"/>
-              <w:rPr>
-                <w:rFonts w:ascii="Bahnschrift SemiBold" w:hAnsi="Bahnschrift SemiBold"/>
-                <w:sz w:val="44"/>
-                <w:szCs w:val="44"/>
-                <w:lang w:val="en-US"/>
-              </w:rPr>
-            </w:pPr>
-          </w:p>
-        </w:tc>
-        <w:tc>
-          <w:tcPr>
-            <w:tcW w:w="1276" w:type="dxa"/>
-          </w:tcPr>
-          <w:p>
-            <w:pPr>
-              <w:jc w:val="center"/>
-              <w:rPr>
-                <w:rFonts w:ascii="Bahnschrift SemiBold" w:hAnsi="Bahnschrift SemiBold"/>
-                <w:sz w:val="44"/>
-                <w:szCs w:val="44"/>
-                <w:lang w:val="en-US"/>
-              </w:rPr>
-            </w:pPr>
+            <w:tcW w:w="2416" w:type="dxa"/>
+          </w:tcPr>
+          <w:p>
+            <w:pPr>
+              <w:jc w:val="center"/>
+              <w:rPr>
+                <w:rFonts w:ascii="Bahnschrift SemiBold" w:hAnsi="Bahnschrift SemiBold"/>
+                <w:sz w:val="44"/>
+                <w:szCs w:val="44"/>
+                <w:lang w:val="en-US"/>
+              </w:rPr>
+            </w:pPr>
+            <w:r>
+              <w:rPr>
+                <w:rFonts w:ascii="Arial" w:hAnsi="Arial" w:cs="Arial"/>
+                <w:sz w:val="20"/>
+                <w:szCs w:val="20"/>
+                <w:lang w:val="en-US"/>
+              </w:rPr>
+              <w:t>Player</w:t>
+            </w:r>
+            <w:r>
+              <w:rPr>
+                <w:rFonts w:ascii="Arial" w:hAnsi="Arial" w:cs="Arial"/>
+                <w:sz w:val="20"/>
+                <w:szCs w:val="20"/>
+                <w:lang w:val="en-US"/>
+              </w:rPr>
+              <w:t xml:space="preserve"> will be checking the appropriate sound effect is played for when the obstacle is spawn and when it collides with the place where points will be given to the player during the Game Play Scene</w:t>
+            </w:r>
+            <w:r>
+              <w:rPr>
+                <w:rFonts w:ascii="Arial" w:hAnsi="Arial" w:cs="Arial"/>
+                <w:sz w:val="20"/>
+                <w:szCs w:val="20"/>
+                <w:lang w:val="en-US"/>
+              </w:rPr>
+              <w:t>.</w:t>
+            </w:r>
+          </w:p>
+        </w:tc>
+        <w:tc>
+          <w:tcPr>
+            <w:tcW w:w="1418" w:type="dxa"/>
+          </w:tcPr>
+          <w:p>
+            <w:pPr>
+              <w:jc w:val="center"/>
+              <w:rPr>
+                <w:rFonts w:ascii="Bahnschrift SemiBold" w:hAnsi="Bahnschrift SemiBold"/>
+                <w:sz w:val="44"/>
+                <w:szCs w:val="44"/>
+                <w:lang w:val="en-US"/>
+              </w:rPr>
+            </w:pPr>
+            <w:r>
+              <w:rPr>
+                <w:rFonts w:ascii="Arial" w:hAnsi="Arial" w:cs="Arial"/>
+                <w:sz w:val="20"/>
+                <w:szCs w:val="20"/>
+                <w:lang w:val="en-US"/>
+              </w:rPr>
+              <w:t>Earning score and spawning script.</w:t>
+            </w:r>
           </w:p>
         </w:tc>
         <w:tc>
           <w:tcPr>
             <w:tcW w:w="1559" w:type="dxa"/>
+          </w:tcPr>
+          <w:p>
+            <w:pPr>
+              <w:jc w:val="center"/>
+              <w:rPr>
+                <w:rFonts w:ascii="Bahnschrift SemiBold" w:hAnsi="Bahnschrift SemiBold"/>
+                <w:sz w:val="44"/>
+                <w:szCs w:val="44"/>
+                <w:lang w:val="en-US"/>
+              </w:rPr>
+            </w:pPr>
+            <w:r>
+              <w:rPr>
+                <w:rFonts w:ascii="Arial" w:hAnsi="Arial" w:cs="Arial"/>
+                <w:sz w:val="20"/>
+                <w:szCs w:val="20"/>
+                <w:lang w:val="en-US"/>
+              </w:rPr>
+              <w:t xml:space="preserve">Correct </w:t>
+            </w:r>
+            <w:r>
+              <w:rPr>
+                <w:rFonts w:ascii="Arial" w:hAnsi="Arial" w:cs="Arial"/>
+                <w:sz w:val="20"/>
+                <w:szCs w:val="20"/>
+                <w:lang w:val="en-US"/>
+              </w:rPr>
+              <w:t>sound effect is played when obstacle is spawn and colliding with the scoring point</w:t>
+            </w:r>
+            <w:r>
+              <w:rPr>
+                <w:rFonts w:ascii="Arial" w:hAnsi="Arial" w:cs="Arial"/>
+                <w:sz w:val="20"/>
+                <w:szCs w:val="20"/>
+                <w:lang w:val="en-US"/>
+              </w:rPr>
+              <w:t>.</w:t>
+            </w:r>
+          </w:p>
+        </w:tc>
+        <w:tc>
+          <w:tcPr>
+            <w:tcW w:w="1701" w:type="dxa"/>
+          </w:tcPr>
+          <w:p>
+            <w:pPr>
+              <w:jc w:val="center"/>
+              <w:rPr>
+                <w:rFonts w:ascii="Bahnschrift SemiBold" w:hAnsi="Bahnschrift SemiBold"/>
+                <w:sz w:val="44"/>
+                <w:szCs w:val="44"/>
+                <w:lang w:val="en-US"/>
+              </w:rPr>
+            </w:pPr>
+            <w:r>
+              <w:rPr>
+                <w:rFonts w:ascii="Arial" w:hAnsi="Arial" w:cs="Arial"/>
+                <w:sz w:val="20"/>
+                <w:szCs w:val="20"/>
+                <w:lang w:val="en-US"/>
+              </w:rPr>
+              <w:t>Correct sound effect is played when obstacle is spawn and colliding with the scoring point.</w:t>
+            </w:r>
+          </w:p>
+        </w:tc>
+        <w:tc>
+          <w:tcPr>
+            <w:tcW w:w="1077" w:type="dxa"/>
+          </w:tcPr>
+          <w:p>
+            <w:pPr>
+              <w:jc w:val="center"/>
+              <w:rPr>
+                <w:rFonts w:ascii="Bahnschrift SemiBold" w:hAnsi="Bahnschrift SemiBold"/>
+                <w:sz w:val="44"/>
+                <w:szCs w:val="44"/>
+                <w:lang w:val="en-US"/>
+              </w:rPr>
+            </w:pPr>
+            <w:r>
+              <w:rPr>
+                <w:rFonts w:ascii="Arial" w:hAnsi="Arial" w:cs="Arial"/>
+                <w:sz w:val="20"/>
+                <w:szCs w:val="20"/>
+                <w:lang w:val="en-US"/>
+              </w:rPr>
+              <w:t>Pass</w:t>
+            </w:r>
+          </w:p>
+        </w:tc>
+        <w:tc>
+          <w:tcPr>
+            <w:tcW w:w="1760" w:type="dxa"/>
           </w:tcPr>
           <w:p>
             <w:pPr>
@@ -1308,7 +1921,7 @@
       <w:tr>
         <w:tc>
           <w:tcPr>
-            <w:tcW w:w="985" w:type="dxa"/>
+            <w:tcW w:w="984" w:type="dxa"/>
           </w:tcPr>
           <w:p>
             <w:pPr>
@@ -1331,87 +1944,322 @@
         </w:tc>
         <w:tc>
           <w:tcPr>
-            <w:tcW w:w="2417" w:type="dxa"/>
-          </w:tcPr>
-          <w:p>
-            <w:pPr>
-              <w:jc w:val="center"/>
-              <w:rPr>
-                <w:rFonts w:ascii="Bahnschrift SemiBold" w:hAnsi="Bahnschrift SemiBold"/>
-                <w:sz w:val="44"/>
-                <w:szCs w:val="44"/>
-                <w:lang w:val="en-US"/>
-              </w:rPr>
-            </w:pPr>
-          </w:p>
-        </w:tc>
-        <w:tc>
-          <w:tcPr>
-            <w:tcW w:w="1576" w:type="dxa"/>
-          </w:tcPr>
-          <w:p>
-            <w:pPr>
-              <w:jc w:val="center"/>
-              <w:rPr>
-                <w:rFonts w:ascii="Bahnschrift SemiBold" w:hAnsi="Bahnschrift SemiBold"/>
-                <w:sz w:val="44"/>
-                <w:szCs w:val="44"/>
-                <w:lang w:val="en-US"/>
-              </w:rPr>
-            </w:pPr>
-          </w:p>
-        </w:tc>
-        <w:tc>
-          <w:tcPr>
-            <w:tcW w:w="1300" w:type="dxa"/>
-          </w:tcPr>
-          <w:p>
-            <w:pPr>
-              <w:jc w:val="center"/>
-              <w:rPr>
-                <w:rFonts w:ascii="Bahnschrift SemiBold" w:hAnsi="Bahnschrift SemiBold"/>
-                <w:sz w:val="44"/>
-                <w:szCs w:val="44"/>
-                <w:lang w:val="en-US"/>
-              </w:rPr>
-            </w:pPr>
-          </w:p>
-        </w:tc>
-        <w:tc>
-          <w:tcPr>
-            <w:tcW w:w="1802" w:type="dxa"/>
-          </w:tcPr>
-          <w:p>
-            <w:pPr>
-              <w:jc w:val="center"/>
-              <w:rPr>
-                <w:rFonts w:ascii="Bahnschrift SemiBold" w:hAnsi="Bahnschrift SemiBold"/>
-                <w:sz w:val="44"/>
-                <w:szCs w:val="44"/>
-                <w:lang w:val="en-US"/>
-              </w:rPr>
-            </w:pPr>
-          </w:p>
-        </w:tc>
-        <w:tc>
-          <w:tcPr>
-            <w:tcW w:w="1276" w:type="dxa"/>
-          </w:tcPr>
-          <w:p>
-            <w:pPr>
-              <w:jc w:val="center"/>
-              <w:rPr>
-                <w:rFonts w:ascii="Bahnschrift SemiBold" w:hAnsi="Bahnschrift SemiBold"/>
-                <w:sz w:val="44"/>
-                <w:szCs w:val="44"/>
-                <w:lang w:val="en-US"/>
-              </w:rPr>
-            </w:pPr>
+            <w:tcW w:w="2416" w:type="dxa"/>
+          </w:tcPr>
+          <w:p>
+            <w:pPr>
+              <w:jc w:val="center"/>
+              <w:rPr>
+                <w:rFonts w:ascii="Bahnschrift SemiBold" w:hAnsi="Bahnschrift SemiBold"/>
+                <w:sz w:val="44"/>
+                <w:szCs w:val="44"/>
+                <w:lang w:val="en-US"/>
+              </w:rPr>
+            </w:pPr>
+            <w:r>
+              <w:rPr>
+                <w:rFonts w:ascii="Arial" w:hAnsi="Arial" w:cs="Arial"/>
+                <w:sz w:val="20"/>
+                <w:szCs w:val="20"/>
+                <w:lang w:val="en-US"/>
+              </w:rPr>
+              <w:t xml:space="preserve">Player is checking to see if </w:t>
+            </w:r>
+            <w:r>
+              <w:rPr>
+                <w:rFonts w:ascii="Arial" w:hAnsi="Arial" w:cs="Arial"/>
+                <w:sz w:val="20"/>
+                <w:szCs w:val="20"/>
+                <w:lang w:val="en-US"/>
+              </w:rPr>
+              <w:t xml:space="preserve">the </w:t>
+            </w:r>
+            <w:proofErr w:type="spellStart"/>
+            <w:r>
+              <w:rPr>
+                <w:rFonts w:ascii="Arial" w:hAnsi="Arial" w:cs="Arial"/>
+                <w:sz w:val="20"/>
+                <w:szCs w:val="20"/>
+                <w:lang w:val="en-US"/>
+              </w:rPr>
+              <w:t>GamePlay</w:t>
+            </w:r>
+            <w:proofErr w:type="spellEnd"/>
+            <w:r>
+              <w:rPr>
+                <w:rFonts w:ascii="Arial" w:hAnsi="Arial" w:cs="Arial"/>
+                <w:sz w:val="20"/>
+                <w:szCs w:val="20"/>
+                <w:lang w:val="en-US"/>
+              </w:rPr>
+              <w:t xml:space="preserve"> Scene is able to launch when the “Retry” button on the </w:t>
+            </w:r>
+            <w:proofErr w:type="spellStart"/>
+            <w:r>
+              <w:rPr>
+                <w:rFonts w:ascii="Arial" w:hAnsi="Arial" w:cs="Arial"/>
+                <w:sz w:val="20"/>
+                <w:szCs w:val="20"/>
+                <w:lang w:val="en-US"/>
+              </w:rPr>
+              <w:t>GameLose</w:t>
+            </w:r>
+            <w:proofErr w:type="spellEnd"/>
+            <w:r>
+              <w:rPr>
+                <w:rFonts w:ascii="Arial" w:hAnsi="Arial" w:cs="Arial"/>
+                <w:sz w:val="20"/>
+                <w:szCs w:val="20"/>
+                <w:lang w:val="en-US"/>
+              </w:rPr>
+              <w:t xml:space="preserve"> Scene is pressed</w:t>
+            </w:r>
+            <w:r>
+              <w:rPr>
+                <w:rFonts w:ascii="Arial" w:hAnsi="Arial" w:cs="Arial"/>
+                <w:sz w:val="20"/>
+                <w:szCs w:val="20"/>
+                <w:lang w:val="en-US"/>
+              </w:rPr>
+              <w:t>.</w:t>
+            </w:r>
+          </w:p>
+        </w:tc>
+        <w:tc>
+          <w:tcPr>
+            <w:tcW w:w="1418" w:type="dxa"/>
+          </w:tcPr>
+          <w:p>
+            <w:pPr>
+              <w:jc w:val="center"/>
+              <w:rPr>
+                <w:rFonts w:ascii="Bahnschrift SemiBold" w:hAnsi="Bahnschrift SemiBold"/>
+                <w:sz w:val="44"/>
+                <w:szCs w:val="44"/>
+                <w:lang w:val="en-US"/>
+              </w:rPr>
+            </w:pPr>
+            <w:r>
+              <w:rPr>
+                <w:rFonts w:ascii="Arial" w:hAnsi="Arial" w:cs="Arial"/>
+                <w:sz w:val="20"/>
+                <w:szCs w:val="20"/>
+                <w:lang w:val="en-US"/>
+              </w:rPr>
+              <w:t xml:space="preserve">Left click on the </w:t>
+            </w:r>
+            <w:r>
+              <w:rPr>
+                <w:rFonts w:ascii="Arial" w:hAnsi="Arial" w:cs="Arial"/>
+                <w:sz w:val="20"/>
+                <w:szCs w:val="20"/>
+                <w:lang w:val="en-US"/>
+              </w:rPr>
+              <w:t>“Retry”</w:t>
+            </w:r>
+            <w:r>
+              <w:rPr>
+                <w:rFonts w:ascii="Arial" w:hAnsi="Arial" w:cs="Arial"/>
+                <w:sz w:val="20"/>
+                <w:szCs w:val="20"/>
+                <w:lang w:val="en-US"/>
+              </w:rPr>
+              <w:t xml:space="preserve"> </w:t>
+            </w:r>
+            <w:r>
+              <w:rPr>
+                <w:rFonts w:ascii="Arial" w:hAnsi="Arial" w:cs="Arial"/>
+                <w:sz w:val="20"/>
+                <w:szCs w:val="20"/>
+                <w:lang w:val="en-US"/>
+              </w:rPr>
+              <w:t xml:space="preserve">button on the </w:t>
+            </w:r>
+            <w:proofErr w:type="spellStart"/>
+            <w:r>
+              <w:rPr>
+                <w:rFonts w:ascii="Arial" w:hAnsi="Arial" w:cs="Arial"/>
+                <w:sz w:val="20"/>
+                <w:szCs w:val="20"/>
+                <w:lang w:val="en-US"/>
+              </w:rPr>
+              <w:t>GameLose</w:t>
+            </w:r>
+            <w:proofErr w:type="spellEnd"/>
+            <w:r>
+              <w:rPr>
+                <w:rFonts w:ascii="Arial" w:hAnsi="Arial" w:cs="Arial"/>
+                <w:sz w:val="20"/>
+                <w:szCs w:val="20"/>
+                <w:lang w:val="en-US"/>
+              </w:rPr>
+              <w:t xml:space="preserve"> </w:t>
+            </w:r>
+            <w:r>
+              <w:rPr>
+                <w:rFonts w:ascii="Arial" w:hAnsi="Arial" w:cs="Arial"/>
+                <w:sz w:val="20"/>
+                <w:szCs w:val="20"/>
+                <w:lang w:val="en-US"/>
+              </w:rPr>
+              <w:t>Scene.</w:t>
+            </w:r>
           </w:p>
         </w:tc>
         <w:tc>
           <w:tcPr>
             <w:tcW w:w="1559" w:type="dxa"/>
+          </w:tcPr>
+          <w:p>
+            <w:pPr>
+              <w:jc w:val="center"/>
+              <w:rPr>
+                <w:rFonts w:ascii="Bahnschrift SemiBold" w:hAnsi="Bahnschrift SemiBold"/>
+                <w:sz w:val="44"/>
+                <w:szCs w:val="44"/>
+                <w:lang w:val="en-US"/>
+              </w:rPr>
+            </w:pPr>
+            <w:proofErr w:type="spellStart"/>
+            <w:r>
+              <w:rPr>
+                <w:rFonts w:ascii="Arial" w:hAnsi="Arial" w:cs="Arial"/>
+                <w:sz w:val="20"/>
+                <w:szCs w:val="20"/>
+                <w:lang w:val="en-US"/>
+              </w:rPr>
+              <w:t>Game</w:t>
+            </w:r>
+            <w:r>
+              <w:rPr>
+                <w:rFonts w:ascii="Arial" w:hAnsi="Arial" w:cs="Arial"/>
+                <w:sz w:val="20"/>
+                <w:szCs w:val="20"/>
+                <w:lang w:val="en-US"/>
+              </w:rPr>
+              <w:t>Play</w:t>
+            </w:r>
+            <w:proofErr w:type="spellEnd"/>
+            <w:r>
+              <w:rPr>
+                <w:rFonts w:ascii="Arial" w:hAnsi="Arial" w:cs="Arial"/>
+                <w:sz w:val="20"/>
+                <w:szCs w:val="20"/>
+                <w:lang w:val="en-US"/>
+              </w:rPr>
+              <w:t xml:space="preserve"> Scene</w:t>
+            </w:r>
+            <w:r>
+              <w:rPr>
+                <w:rFonts w:ascii="Arial" w:hAnsi="Arial" w:cs="Arial"/>
+                <w:sz w:val="20"/>
+                <w:szCs w:val="20"/>
+                <w:lang w:val="en-US"/>
+              </w:rPr>
+              <w:t xml:space="preserve"> is launch successfully</w:t>
+            </w:r>
+            <w:r>
+              <w:rPr>
+                <w:rFonts w:ascii="Arial" w:hAnsi="Arial" w:cs="Arial"/>
+                <w:sz w:val="20"/>
+                <w:szCs w:val="20"/>
+                <w:lang w:val="en-US"/>
+              </w:rPr>
+              <w:t>.</w:t>
+            </w:r>
+          </w:p>
+        </w:tc>
+        <w:tc>
+          <w:tcPr>
+            <w:tcW w:w="1701" w:type="dxa"/>
+          </w:tcPr>
+          <w:p>
+            <w:pPr>
+              <w:jc w:val="center"/>
+              <w:rPr>
+                <w:rFonts w:ascii="Bahnschrift SemiBold" w:hAnsi="Bahnschrift SemiBold"/>
+                <w:sz w:val="44"/>
+                <w:szCs w:val="44"/>
+                <w:lang w:val="en-US"/>
+              </w:rPr>
+            </w:pPr>
+            <w:proofErr w:type="spellStart"/>
+            <w:r>
+              <w:rPr>
+                <w:rFonts w:ascii="Arial" w:hAnsi="Arial" w:cs="Arial"/>
+                <w:sz w:val="20"/>
+                <w:szCs w:val="20"/>
+                <w:lang w:val="en-US"/>
+              </w:rPr>
+              <w:t>Game</w:t>
+            </w:r>
+            <w:r>
+              <w:rPr>
+                <w:rFonts w:ascii="Arial" w:hAnsi="Arial" w:cs="Arial"/>
+                <w:sz w:val="20"/>
+                <w:szCs w:val="20"/>
+                <w:lang w:val="en-US"/>
+              </w:rPr>
+              <w:t>Play</w:t>
+            </w:r>
+            <w:proofErr w:type="spellEnd"/>
+            <w:r>
+              <w:rPr>
+                <w:rFonts w:ascii="Arial" w:hAnsi="Arial" w:cs="Arial"/>
+                <w:sz w:val="20"/>
+                <w:szCs w:val="20"/>
+                <w:lang w:val="en-US"/>
+              </w:rPr>
+              <w:t xml:space="preserve"> S</w:t>
+            </w:r>
+            <w:r>
+              <w:rPr>
+                <w:rFonts w:ascii="Arial" w:hAnsi="Arial" w:cs="Arial"/>
+                <w:sz w:val="20"/>
+                <w:szCs w:val="20"/>
+                <w:lang w:val="en-US"/>
+              </w:rPr>
+              <w:t>cene is launch successfully</w:t>
+            </w:r>
+            <w:r>
+              <w:rPr>
+                <w:rFonts w:ascii="Arial" w:hAnsi="Arial" w:cs="Arial"/>
+                <w:sz w:val="20"/>
+                <w:szCs w:val="20"/>
+                <w:lang w:val="en-US"/>
+              </w:rPr>
+              <w:t>.</w:t>
+            </w:r>
+          </w:p>
+        </w:tc>
+        <w:tc>
+          <w:tcPr>
+            <w:tcW w:w="1077" w:type="dxa"/>
+          </w:tcPr>
+          <w:p>
+            <w:pPr>
+              <w:jc w:val="center"/>
+              <w:rPr>
+                <w:rFonts w:ascii="Bahnschrift SemiBold" w:hAnsi="Bahnschrift SemiBold"/>
+                <w:sz w:val="44"/>
+                <w:szCs w:val="44"/>
+                <w:lang w:val="en-US"/>
+              </w:rPr>
+            </w:pPr>
+            <w:r>
+              <w:rPr>
+                <w:rFonts w:ascii="Arial" w:hAnsi="Arial" w:cs="Arial"/>
+                <w:sz w:val="20"/>
+                <w:szCs w:val="20"/>
+                <w:lang w:val="en-US"/>
+              </w:rPr>
+              <w:t>Pass</w:t>
+            </w:r>
+          </w:p>
+        </w:tc>
+        <w:tc>
+          <w:tcPr>
+            <w:tcW w:w="1760" w:type="dxa"/>
           </w:tcPr>
           <w:p>
             <w:pPr>
@@ -1429,7 +2277,7 @@
       <w:tr>
         <w:tc>
           <w:tcPr>
-            <w:tcW w:w="985" w:type="dxa"/>
+            <w:tcW w:w="984" w:type="dxa"/>
           </w:tcPr>
           <w:p>
             <w:pPr>
@@ -1452,87 +2300,177 @@
         </w:tc>
         <w:tc>
           <w:tcPr>
-            <w:tcW w:w="2417" w:type="dxa"/>
-          </w:tcPr>
-          <w:p>
-            <w:pPr>
-              <w:jc w:val="center"/>
-              <w:rPr>
-                <w:rFonts w:ascii="Bahnschrift SemiBold" w:hAnsi="Bahnschrift SemiBold"/>
-                <w:sz w:val="44"/>
-                <w:szCs w:val="44"/>
-                <w:lang w:val="en-US"/>
-              </w:rPr>
-            </w:pPr>
-          </w:p>
-        </w:tc>
-        <w:tc>
-          <w:tcPr>
-            <w:tcW w:w="1576" w:type="dxa"/>
-          </w:tcPr>
-          <w:p>
-            <w:pPr>
-              <w:jc w:val="center"/>
-              <w:rPr>
-                <w:rFonts w:ascii="Bahnschrift SemiBold" w:hAnsi="Bahnschrift SemiBold"/>
-                <w:sz w:val="44"/>
-                <w:szCs w:val="44"/>
-                <w:lang w:val="en-US"/>
-              </w:rPr>
-            </w:pPr>
-          </w:p>
-        </w:tc>
-        <w:tc>
-          <w:tcPr>
-            <w:tcW w:w="1300" w:type="dxa"/>
-          </w:tcPr>
-          <w:p>
-            <w:pPr>
-              <w:jc w:val="center"/>
-              <w:rPr>
-                <w:rFonts w:ascii="Bahnschrift SemiBold" w:hAnsi="Bahnschrift SemiBold"/>
-                <w:sz w:val="44"/>
-                <w:szCs w:val="44"/>
-                <w:lang w:val="en-US"/>
-              </w:rPr>
-            </w:pPr>
-          </w:p>
-        </w:tc>
-        <w:tc>
-          <w:tcPr>
-            <w:tcW w:w="1802" w:type="dxa"/>
-          </w:tcPr>
-          <w:p>
-            <w:pPr>
-              <w:jc w:val="center"/>
-              <w:rPr>
-                <w:rFonts w:ascii="Bahnschrift SemiBold" w:hAnsi="Bahnschrift SemiBold"/>
-                <w:sz w:val="44"/>
-                <w:szCs w:val="44"/>
-                <w:lang w:val="en-US"/>
-              </w:rPr>
-            </w:pPr>
-          </w:p>
-        </w:tc>
-        <w:tc>
-          <w:tcPr>
-            <w:tcW w:w="1276" w:type="dxa"/>
-          </w:tcPr>
-          <w:p>
-            <w:pPr>
-              <w:jc w:val="center"/>
-              <w:rPr>
-                <w:rFonts w:ascii="Bahnschrift SemiBold" w:hAnsi="Bahnschrift SemiBold"/>
-                <w:sz w:val="44"/>
-                <w:szCs w:val="44"/>
-                <w:lang w:val="en-US"/>
-              </w:rPr>
-            </w:pPr>
+            <w:tcW w:w="2416" w:type="dxa"/>
+          </w:tcPr>
+          <w:p>
+            <w:pPr>
+              <w:jc w:val="center"/>
+              <w:rPr>
+                <w:rFonts w:ascii="Bahnschrift SemiBold" w:hAnsi="Bahnschrift SemiBold"/>
+                <w:sz w:val="44"/>
+                <w:szCs w:val="44"/>
+                <w:lang w:val="en-US"/>
+              </w:rPr>
+            </w:pPr>
+            <w:r>
+              <w:rPr>
+                <w:rFonts w:ascii="Arial" w:hAnsi="Arial" w:cs="Arial"/>
+                <w:sz w:val="20"/>
+                <w:szCs w:val="20"/>
+                <w:lang w:val="en-US"/>
+              </w:rPr>
+              <w:t xml:space="preserve">Player </w:t>
+            </w:r>
+            <w:r>
+              <w:rPr>
+                <w:rFonts w:ascii="Arial" w:hAnsi="Arial" w:cs="Arial"/>
+                <w:sz w:val="20"/>
+                <w:szCs w:val="20"/>
+                <w:lang w:val="en-US"/>
+              </w:rPr>
+              <w:t>is checking on the font type, size and color are whether it can be seen for all the scenes.</w:t>
+            </w:r>
+          </w:p>
+        </w:tc>
+        <w:tc>
+          <w:tcPr>
+            <w:tcW w:w="1418" w:type="dxa"/>
+          </w:tcPr>
+          <w:p>
+            <w:pPr>
+              <w:jc w:val="center"/>
+              <w:rPr>
+                <w:rFonts w:ascii="Bahnschrift SemiBold" w:hAnsi="Bahnschrift SemiBold"/>
+                <w:sz w:val="44"/>
+                <w:szCs w:val="44"/>
+                <w:lang w:val="en-US"/>
+              </w:rPr>
+            </w:pPr>
+            <w:r>
+              <w:rPr>
+                <w:rFonts w:ascii="Arial" w:hAnsi="Arial" w:cs="Arial"/>
+                <w:sz w:val="20"/>
+                <w:szCs w:val="20"/>
+                <w:lang w:val="en-US"/>
+              </w:rPr>
+              <w:t>Nil.</w:t>
+            </w:r>
           </w:p>
         </w:tc>
         <w:tc>
           <w:tcPr>
             <w:tcW w:w="1559" w:type="dxa"/>
+          </w:tcPr>
+          <w:p>
+            <w:pPr>
+              <w:jc w:val="center"/>
+              <w:rPr>
+                <w:rFonts w:ascii="Bahnschrift SemiBold" w:hAnsi="Bahnschrift SemiBold"/>
+                <w:sz w:val="44"/>
+                <w:szCs w:val="44"/>
+                <w:lang w:val="en-US"/>
+              </w:rPr>
+            </w:pPr>
+            <w:r>
+              <w:rPr>
+                <w:rFonts w:ascii="Arial" w:hAnsi="Arial" w:cs="Arial"/>
+                <w:sz w:val="20"/>
+                <w:szCs w:val="20"/>
+                <w:lang w:val="en-US"/>
+              </w:rPr>
+              <w:t>F</w:t>
+            </w:r>
+            <w:r>
+              <w:rPr>
+                <w:rFonts w:ascii="Arial" w:hAnsi="Arial" w:cs="Arial"/>
+                <w:sz w:val="20"/>
+                <w:szCs w:val="20"/>
+                <w:lang w:val="en-US"/>
+              </w:rPr>
+              <w:t>ont type, size a</w:t>
+            </w:r>
+            <w:r>
+              <w:rPr>
+                <w:rFonts w:ascii="Arial" w:hAnsi="Arial" w:cs="Arial"/>
+                <w:sz w:val="20"/>
+                <w:szCs w:val="20"/>
+                <w:lang w:val="en-US"/>
+              </w:rPr>
+              <w:t>n</w:t>
+            </w:r>
+            <w:r>
+              <w:rPr>
+                <w:rFonts w:ascii="Arial" w:hAnsi="Arial" w:cs="Arial"/>
+                <w:sz w:val="20"/>
+                <w:szCs w:val="20"/>
+                <w:lang w:val="en-US"/>
+              </w:rPr>
+              <w:t>d color</w:t>
+            </w:r>
+            <w:r>
+              <w:rPr>
+                <w:rFonts w:ascii="Arial" w:hAnsi="Arial" w:cs="Arial"/>
+                <w:sz w:val="20"/>
+                <w:szCs w:val="20"/>
+                <w:lang w:val="en-US"/>
+              </w:rPr>
+              <w:t xml:space="preserve"> are correct and can be seen easily.</w:t>
+            </w:r>
+          </w:p>
+        </w:tc>
+        <w:tc>
+          <w:tcPr>
+            <w:tcW w:w="1701" w:type="dxa"/>
+          </w:tcPr>
+          <w:p>
+            <w:pPr>
+              <w:jc w:val="center"/>
+              <w:rPr>
+                <w:rFonts w:ascii="Bahnschrift SemiBold" w:hAnsi="Bahnschrift SemiBold"/>
+                <w:sz w:val="44"/>
+                <w:szCs w:val="44"/>
+                <w:lang w:val="en-US"/>
+              </w:rPr>
+            </w:pPr>
+            <w:r>
+              <w:rPr>
+                <w:rFonts w:ascii="Arial" w:hAnsi="Arial" w:cs="Arial"/>
+                <w:sz w:val="20"/>
+                <w:szCs w:val="20"/>
+                <w:lang w:val="en-US"/>
+              </w:rPr>
+              <w:t>Font type, size and color are correct and can be seen easily.</w:t>
+            </w:r>
+          </w:p>
+        </w:tc>
+        <w:tc>
+          <w:tcPr>
+            <w:tcW w:w="1077" w:type="dxa"/>
+          </w:tcPr>
+          <w:p>
+            <w:pPr>
+              <w:jc w:val="center"/>
+              <w:rPr>
+                <w:rFonts w:ascii="Bahnschrift SemiBold" w:hAnsi="Bahnschrift SemiBold"/>
+                <w:sz w:val="44"/>
+                <w:szCs w:val="44"/>
+                <w:lang w:val="en-US"/>
+              </w:rPr>
+            </w:pPr>
+            <w:r>
+              <w:rPr>
+                <w:rFonts w:ascii="Arial" w:hAnsi="Arial" w:cs="Arial"/>
+                <w:sz w:val="20"/>
+                <w:szCs w:val="20"/>
+                <w:lang w:val="en-US"/>
+              </w:rPr>
+              <w:t>Pass</w:t>
+            </w:r>
+          </w:p>
+        </w:tc>
+        <w:tc>
+          <w:tcPr>
+            <w:tcW w:w="1760" w:type="dxa"/>
           </w:tcPr>
           <w:p>
             <w:pPr>
@@ -1550,7 +2488,7 @@
       <w:tr>
         <w:tc>
           <w:tcPr>
-            <w:tcW w:w="985" w:type="dxa"/>
+            <w:tcW w:w="984" w:type="dxa"/>
           </w:tcPr>
           <w:p>
             <w:pPr>
@@ -1573,87 +2511,188 @@
         </w:tc>
         <w:tc>
           <w:tcPr>
-            <w:tcW w:w="2417" w:type="dxa"/>
-          </w:tcPr>
-          <w:p>
-            <w:pPr>
-              <w:jc w:val="center"/>
-              <w:rPr>
-                <w:rFonts w:ascii="Bahnschrift SemiBold" w:hAnsi="Bahnschrift SemiBold"/>
-                <w:sz w:val="44"/>
-                <w:szCs w:val="44"/>
-                <w:lang w:val="en-US"/>
-              </w:rPr>
-            </w:pPr>
-          </w:p>
-        </w:tc>
-        <w:tc>
-          <w:tcPr>
-            <w:tcW w:w="1576" w:type="dxa"/>
-          </w:tcPr>
-          <w:p>
-            <w:pPr>
-              <w:jc w:val="center"/>
-              <w:rPr>
-                <w:rFonts w:ascii="Bahnschrift SemiBold" w:hAnsi="Bahnschrift SemiBold"/>
-                <w:sz w:val="44"/>
-                <w:szCs w:val="44"/>
-                <w:lang w:val="en-US"/>
-              </w:rPr>
-            </w:pPr>
-          </w:p>
-        </w:tc>
-        <w:tc>
-          <w:tcPr>
-            <w:tcW w:w="1300" w:type="dxa"/>
-          </w:tcPr>
-          <w:p>
-            <w:pPr>
-              <w:jc w:val="center"/>
-              <w:rPr>
-                <w:rFonts w:ascii="Bahnschrift SemiBold" w:hAnsi="Bahnschrift SemiBold"/>
-                <w:sz w:val="44"/>
-                <w:szCs w:val="44"/>
-                <w:lang w:val="en-US"/>
-              </w:rPr>
-            </w:pPr>
-          </w:p>
-        </w:tc>
-        <w:tc>
-          <w:tcPr>
-            <w:tcW w:w="1802" w:type="dxa"/>
-          </w:tcPr>
-          <w:p>
-            <w:pPr>
-              <w:jc w:val="center"/>
-              <w:rPr>
-                <w:rFonts w:ascii="Bahnschrift SemiBold" w:hAnsi="Bahnschrift SemiBold"/>
-                <w:sz w:val="44"/>
-                <w:szCs w:val="44"/>
-                <w:lang w:val="en-US"/>
-              </w:rPr>
-            </w:pPr>
-          </w:p>
-        </w:tc>
-        <w:tc>
-          <w:tcPr>
-            <w:tcW w:w="1276" w:type="dxa"/>
-          </w:tcPr>
-          <w:p>
-            <w:pPr>
-              <w:jc w:val="center"/>
-              <w:rPr>
-                <w:rFonts w:ascii="Bahnschrift SemiBold" w:hAnsi="Bahnschrift SemiBold"/>
-                <w:sz w:val="44"/>
-                <w:szCs w:val="44"/>
-                <w:lang w:val="en-US"/>
-              </w:rPr>
-            </w:pPr>
+            <w:tcW w:w="2416" w:type="dxa"/>
+          </w:tcPr>
+          <w:p>
+            <w:pPr>
+              <w:jc w:val="center"/>
+              <w:rPr>
+                <w:rFonts w:ascii="Bahnschrift SemiBold" w:hAnsi="Bahnschrift SemiBold"/>
+                <w:sz w:val="44"/>
+                <w:szCs w:val="44"/>
+                <w:lang w:val="en-US"/>
+              </w:rPr>
+            </w:pPr>
+            <w:r>
+              <w:rPr>
+                <w:rFonts w:ascii="Arial" w:hAnsi="Arial" w:cs="Arial"/>
+                <w:sz w:val="20"/>
+                <w:szCs w:val="20"/>
+                <w:lang w:val="en-US"/>
+              </w:rPr>
+              <w:t xml:space="preserve">Player will be checking </w:t>
+            </w:r>
+            <w:r>
+              <w:rPr>
+                <w:rFonts w:ascii="Arial" w:hAnsi="Arial" w:cs="Arial"/>
+                <w:sz w:val="20"/>
+                <w:szCs w:val="20"/>
+                <w:lang w:val="en-US"/>
+              </w:rPr>
+              <w:t xml:space="preserve">to see if the obstacles are being spawn different colors every one second during the </w:t>
+            </w:r>
+            <w:proofErr w:type="spellStart"/>
+            <w:r>
+              <w:rPr>
+                <w:rFonts w:ascii="Arial" w:hAnsi="Arial" w:cs="Arial"/>
+                <w:sz w:val="20"/>
+                <w:szCs w:val="20"/>
+                <w:lang w:val="en-US"/>
+              </w:rPr>
+              <w:t>GamePlay</w:t>
+            </w:r>
+            <w:proofErr w:type="spellEnd"/>
+            <w:r>
+              <w:rPr>
+                <w:rFonts w:ascii="Arial" w:hAnsi="Arial" w:cs="Arial"/>
+                <w:sz w:val="20"/>
+                <w:szCs w:val="20"/>
+                <w:lang w:val="en-US"/>
+              </w:rPr>
+              <w:t xml:space="preserve"> scene.</w:t>
+            </w:r>
+          </w:p>
+        </w:tc>
+        <w:tc>
+          <w:tcPr>
+            <w:tcW w:w="1418" w:type="dxa"/>
+          </w:tcPr>
+          <w:p>
+            <w:pPr>
+              <w:jc w:val="center"/>
+              <w:rPr>
+                <w:rFonts w:ascii="Bahnschrift SemiBold" w:hAnsi="Bahnschrift SemiBold"/>
+                <w:sz w:val="44"/>
+                <w:szCs w:val="44"/>
+                <w:lang w:val="en-US"/>
+              </w:rPr>
+            </w:pPr>
+            <w:r>
+              <w:rPr>
+                <w:rFonts w:ascii="Arial" w:hAnsi="Arial" w:cs="Arial"/>
+                <w:sz w:val="20"/>
+                <w:szCs w:val="20"/>
+                <w:lang w:val="en-US"/>
+              </w:rPr>
+              <w:t>S</w:t>
+            </w:r>
+            <w:r>
+              <w:rPr>
+                <w:rFonts w:ascii="Arial" w:hAnsi="Arial" w:cs="Arial"/>
+                <w:sz w:val="20"/>
+                <w:szCs w:val="20"/>
+                <w:lang w:val="en-US"/>
+              </w:rPr>
+              <w:t>pawning script.</w:t>
+            </w:r>
           </w:p>
         </w:tc>
         <w:tc>
           <w:tcPr>
             <w:tcW w:w="1559" w:type="dxa"/>
+          </w:tcPr>
+          <w:p>
+            <w:pPr>
+              <w:jc w:val="center"/>
+              <w:rPr>
+                <w:rFonts w:ascii="Bahnschrift SemiBold" w:hAnsi="Bahnschrift SemiBold"/>
+                <w:sz w:val="44"/>
+                <w:szCs w:val="44"/>
+                <w:lang w:val="en-US"/>
+              </w:rPr>
+            </w:pPr>
+            <w:r>
+              <w:rPr>
+                <w:rFonts w:ascii="Arial" w:hAnsi="Arial" w:cs="Arial"/>
+                <w:sz w:val="20"/>
+                <w:szCs w:val="20"/>
+                <w:lang w:val="en-US"/>
+              </w:rPr>
+              <w:t>D</w:t>
+            </w:r>
+            <w:r>
+              <w:rPr>
+                <w:rFonts w:ascii="Arial" w:hAnsi="Arial" w:cs="Arial"/>
+                <w:sz w:val="20"/>
+                <w:szCs w:val="20"/>
+                <w:lang w:val="en-US"/>
+              </w:rPr>
+              <w:t xml:space="preserve">ifferent colors </w:t>
+            </w:r>
+            <w:r>
+              <w:rPr>
+                <w:rFonts w:ascii="Arial" w:hAnsi="Arial" w:cs="Arial"/>
+                <w:sz w:val="20"/>
+                <w:szCs w:val="20"/>
+                <w:lang w:val="en-US"/>
+              </w:rPr>
+              <w:t>obstacles are spawn within every one second.</w:t>
+            </w:r>
+          </w:p>
+        </w:tc>
+        <w:tc>
+          <w:tcPr>
+            <w:tcW w:w="1701" w:type="dxa"/>
+          </w:tcPr>
+          <w:p>
+            <w:pPr>
+              <w:jc w:val="center"/>
+              <w:rPr>
+                <w:rFonts w:ascii="Bahnschrift SemiBold" w:hAnsi="Bahnschrift SemiBold"/>
+                <w:sz w:val="44"/>
+                <w:szCs w:val="44"/>
+                <w:lang w:val="en-US"/>
+              </w:rPr>
+            </w:pPr>
+            <w:r>
+              <w:rPr>
+                <w:rFonts w:ascii="Arial" w:hAnsi="Arial" w:cs="Arial"/>
+                <w:sz w:val="20"/>
+                <w:szCs w:val="20"/>
+                <w:lang w:val="en-US"/>
+              </w:rPr>
+              <w:t>Different colors obstacles are spawn within every one second.</w:t>
+            </w:r>
+          </w:p>
+        </w:tc>
+        <w:tc>
+          <w:tcPr>
+            <w:tcW w:w="1077" w:type="dxa"/>
+          </w:tcPr>
+          <w:p>
+            <w:pPr>
+              <w:jc w:val="center"/>
+              <w:rPr>
+                <w:rFonts w:ascii="Bahnschrift SemiBold" w:hAnsi="Bahnschrift SemiBold"/>
+                <w:sz w:val="44"/>
+                <w:szCs w:val="44"/>
+                <w:lang w:val="en-US"/>
+              </w:rPr>
+            </w:pPr>
+            <w:r>
+              <w:rPr>
+                <w:rFonts w:ascii="Arial" w:hAnsi="Arial" w:cs="Arial"/>
+                <w:sz w:val="20"/>
+                <w:szCs w:val="20"/>
+                <w:lang w:val="en-US"/>
+              </w:rPr>
+              <w:t>Pass</w:t>
+            </w:r>
+          </w:p>
+        </w:tc>
+        <w:tc>
+          <w:tcPr>
+            <w:tcW w:w="1760" w:type="dxa"/>
           </w:tcPr>
           <w:p>
             <w:pPr>
@@ -1671,7 +2710,7 @@
       <w:tr>
         <w:tc>
           <w:tcPr>
-            <w:tcW w:w="985" w:type="dxa"/>
+            <w:tcW w:w="984" w:type="dxa"/>
           </w:tcPr>
           <w:p>
             <w:pPr>
@@ -1701,82 +2740,102 @@
         </w:tc>
         <w:tc>
           <w:tcPr>
-            <w:tcW w:w="2417" w:type="dxa"/>
-          </w:tcPr>
-          <w:p>
-            <w:pPr>
-              <w:jc w:val="center"/>
-              <w:rPr>
-                <w:rFonts w:ascii="Bahnschrift SemiBold" w:hAnsi="Bahnschrift SemiBold"/>
-                <w:sz w:val="44"/>
-                <w:szCs w:val="44"/>
-                <w:lang w:val="en-US"/>
-              </w:rPr>
-            </w:pPr>
-          </w:p>
-        </w:tc>
-        <w:tc>
-          <w:tcPr>
-            <w:tcW w:w="1576" w:type="dxa"/>
-          </w:tcPr>
-          <w:p>
-            <w:pPr>
-              <w:jc w:val="center"/>
-              <w:rPr>
-                <w:rFonts w:ascii="Bahnschrift SemiBold" w:hAnsi="Bahnschrift SemiBold"/>
-                <w:sz w:val="44"/>
-                <w:szCs w:val="44"/>
-                <w:lang w:val="en-US"/>
-              </w:rPr>
-            </w:pPr>
-          </w:p>
-        </w:tc>
-        <w:tc>
-          <w:tcPr>
-            <w:tcW w:w="1300" w:type="dxa"/>
-          </w:tcPr>
-          <w:p>
-            <w:pPr>
-              <w:jc w:val="center"/>
-              <w:rPr>
-                <w:rFonts w:ascii="Bahnschrift SemiBold" w:hAnsi="Bahnschrift SemiBold"/>
-                <w:sz w:val="44"/>
-                <w:szCs w:val="44"/>
-                <w:lang w:val="en-US"/>
-              </w:rPr>
-            </w:pPr>
-          </w:p>
-        </w:tc>
-        <w:tc>
-          <w:tcPr>
-            <w:tcW w:w="1802" w:type="dxa"/>
-          </w:tcPr>
-          <w:p>
-            <w:pPr>
-              <w:jc w:val="center"/>
-              <w:rPr>
-                <w:rFonts w:ascii="Bahnschrift SemiBold" w:hAnsi="Bahnschrift SemiBold"/>
-                <w:sz w:val="44"/>
-                <w:szCs w:val="44"/>
-                <w:lang w:val="en-US"/>
-              </w:rPr>
-            </w:pPr>
-          </w:p>
-        </w:tc>
-        <w:tc>
-          <w:tcPr>
-            <w:tcW w:w="1276" w:type="dxa"/>
-          </w:tcPr>
-          <w:p>
-            <w:pPr>
-              <w:jc w:val="center"/>
-              <w:rPr>
-                <w:rFonts w:ascii="Bahnschrift SemiBold" w:hAnsi="Bahnschrift SemiBold"/>
-                <w:sz w:val="44"/>
-                <w:szCs w:val="44"/>
-                <w:lang w:val="en-US"/>
-              </w:rPr>
-            </w:pPr>
+            <w:tcW w:w="2416" w:type="dxa"/>
+          </w:tcPr>
+          <w:p>
+            <w:pPr>
+              <w:jc w:val="center"/>
+              <w:rPr>
+                <w:rFonts w:ascii="Bahnschrift SemiBold" w:hAnsi="Bahnschrift SemiBold"/>
+                <w:sz w:val="44"/>
+                <w:szCs w:val="44"/>
+                <w:lang w:val="en-US"/>
+              </w:rPr>
+            </w:pPr>
+            <w:r>
+              <w:rPr>
+                <w:rFonts w:ascii="Arial" w:hAnsi="Arial" w:cs="Arial"/>
+                <w:sz w:val="20"/>
+                <w:szCs w:val="20"/>
+                <w:lang w:val="en-US"/>
+              </w:rPr>
+              <w:t>Player is checking to see if the</w:t>
+            </w:r>
+            <w:r>
+              <w:rPr>
+                <w:rFonts w:ascii="Arial" w:hAnsi="Arial" w:cs="Arial"/>
+                <w:sz w:val="20"/>
+                <w:szCs w:val="20"/>
+                <w:lang w:val="en-US"/>
+              </w:rPr>
+              <w:t xml:space="preserve"> in-game player is restricted in the </w:t>
+            </w:r>
+            <w:proofErr w:type="spellStart"/>
+            <w:r>
+              <w:rPr>
+                <w:rFonts w:ascii="Arial" w:hAnsi="Arial" w:cs="Arial"/>
+                <w:sz w:val="20"/>
+                <w:szCs w:val="20"/>
+                <w:lang w:val="en-US"/>
+              </w:rPr>
+              <w:lastRenderedPageBreak/>
+              <w:t>GamePlay</w:t>
+            </w:r>
+            <w:proofErr w:type="spellEnd"/>
+            <w:r>
+              <w:rPr>
+                <w:rFonts w:ascii="Arial" w:hAnsi="Arial" w:cs="Arial"/>
+                <w:sz w:val="20"/>
+                <w:szCs w:val="20"/>
+                <w:lang w:val="en-US"/>
+              </w:rPr>
+              <w:t xml:space="preserve"> Scene and not go out of the camera frame.</w:t>
+            </w:r>
+          </w:p>
+        </w:tc>
+        <w:tc>
+          <w:tcPr>
+            <w:tcW w:w="1418" w:type="dxa"/>
+          </w:tcPr>
+          <w:p>
+            <w:pPr>
+              <w:jc w:val="center"/>
+              <w:rPr>
+                <w:rFonts w:ascii="Bahnschrift SemiBold" w:hAnsi="Bahnschrift SemiBold"/>
+                <w:sz w:val="44"/>
+                <w:szCs w:val="44"/>
+                <w:lang w:val="en-US"/>
+              </w:rPr>
+            </w:pPr>
+            <w:r>
+              <w:rPr>
+                <w:rFonts w:ascii="Arial" w:hAnsi="Arial" w:cs="Arial"/>
+                <w:sz w:val="20"/>
+                <w:szCs w:val="20"/>
+                <w:lang w:val="en-US"/>
+              </w:rPr>
+              <w:lastRenderedPageBreak/>
+              <w:t xml:space="preserve">Press the up and down arrow key on </w:t>
+            </w:r>
+            <w:r>
+              <w:rPr>
+                <w:rFonts w:ascii="Arial" w:hAnsi="Arial" w:cs="Arial"/>
+                <w:sz w:val="20"/>
+                <w:szCs w:val="20"/>
+                <w:lang w:val="en-US"/>
+              </w:rPr>
+              <w:lastRenderedPageBreak/>
+              <w:t>the keyboard</w:t>
+            </w:r>
+            <w:r>
+              <w:rPr>
+                <w:rFonts w:ascii="Arial" w:hAnsi="Arial" w:cs="Arial"/>
+                <w:sz w:val="20"/>
+                <w:szCs w:val="20"/>
+                <w:lang w:val="en-US"/>
+              </w:rPr>
+              <w:t>.</w:t>
+            </w:r>
           </w:p>
         </w:tc>
         <w:tc>
@@ -1793,6 +2852,150 @@
                 <w:lang w:val="en-US"/>
               </w:rPr>
             </w:pPr>
+            <w:r>
+              <w:rPr>
+                <w:rFonts w:ascii="Arial" w:hAnsi="Arial" w:cs="Arial"/>
+                <w:sz w:val="20"/>
+                <w:szCs w:val="20"/>
+                <w:lang w:val="en-US"/>
+              </w:rPr>
+              <w:lastRenderedPageBreak/>
+              <w:t>I</w:t>
+            </w:r>
+            <w:r>
+              <w:rPr>
+                <w:rFonts w:ascii="Arial" w:hAnsi="Arial" w:cs="Arial"/>
+                <w:sz w:val="20"/>
+                <w:szCs w:val="20"/>
+                <w:lang w:val="en-US"/>
+              </w:rPr>
+              <w:t>n-game player</w:t>
+            </w:r>
+            <w:r>
+              <w:rPr>
+                <w:rFonts w:ascii="Arial" w:hAnsi="Arial" w:cs="Arial"/>
+                <w:sz w:val="20"/>
+                <w:szCs w:val="20"/>
+                <w:lang w:val="en-US"/>
+              </w:rPr>
+              <w:t xml:space="preserve"> is restricted in </w:t>
+            </w:r>
+            <w:r>
+              <w:rPr>
+                <w:rFonts w:ascii="Arial" w:hAnsi="Arial" w:cs="Arial"/>
+                <w:sz w:val="20"/>
+                <w:szCs w:val="20"/>
+                <w:lang w:val="en-US"/>
+              </w:rPr>
+              <w:lastRenderedPageBreak/>
+              <w:t>the camera frame.</w:t>
+            </w:r>
+          </w:p>
+        </w:tc>
+        <w:tc>
+          <w:tcPr>
+            <w:tcW w:w="1701" w:type="dxa"/>
+          </w:tcPr>
+          <w:p>
+            <w:pPr>
+              <w:jc w:val="center"/>
+              <w:rPr>
+                <w:rFonts w:ascii="Bahnschrift SemiBold" w:hAnsi="Bahnschrift SemiBold"/>
+                <w:sz w:val="44"/>
+                <w:szCs w:val="44"/>
+                <w:lang w:val="en-US"/>
+              </w:rPr>
+            </w:pPr>
+            <w:r>
+              <w:rPr>
+                <w:rFonts w:ascii="Arial" w:hAnsi="Arial" w:cs="Arial"/>
+                <w:sz w:val="20"/>
+                <w:szCs w:val="20"/>
+                <w:lang w:val="en-US"/>
+              </w:rPr>
+              <w:lastRenderedPageBreak/>
+              <w:t xml:space="preserve">In-game player </w:t>
+            </w:r>
+            <w:r>
+              <w:rPr>
+                <w:rFonts w:ascii="Arial" w:hAnsi="Arial" w:cs="Arial"/>
+                <w:sz w:val="20"/>
+                <w:szCs w:val="20"/>
+                <w:lang w:val="en-US"/>
+              </w:rPr>
+              <w:t xml:space="preserve">is able to go out </w:t>
+            </w:r>
+            <w:r>
+              <w:rPr>
+                <w:rFonts w:ascii="Arial" w:hAnsi="Arial" w:cs="Arial"/>
+                <w:sz w:val="20"/>
+                <w:szCs w:val="20"/>
+                <w:lang w:val="en-US"/>
+              </w:rPr>
+              <w:lastRenderedPageBreak/>
+              <w:t>of camera frame.</w:t>
+            </w:r>
+          </w:p>
+        </w:tc>
+        <w:tc>
+          <w:tcPr>
+            <w:tcW w:w="1077" w:type="dxa"/>
+          </w:tcPr>
+          <w:p>
+            <w:pPr>
+              <w:jc w:val="center"/>
+              <w:rPr>
+                <w:rFonts w:ascii="Bahnschrift SemiBold" w:hAnsi="Bahnschrift SemiBold"/>
+                <w:sz w:val="44"/>
+                <w:szCs w:val="44"/>
+                <w:lang w:val="en-US"/>
+              </w:rPr>
+            </w:pPr>
+            <w:r>
+              <w:rPr>
+                <w:rFonts w:ascii="Arial" w:hAnsi="Arial" w:cs="Arial"/>
+                <w:sz w:val="20"/>
+                <w:szCs w:val="20"/>
+                <w:lang w:val="en-US"/>
+              </w:rPr>
+              <w:lastRenderedPageBreak/>
+              <w:t>Fail</w:t>
+            </w:r>
+          </w:p>
+        </w:tc>
+        <w:tc>
+          <w:tcPr>
+            <w:tcW w:w="1760" w:type="dxa"/>
+          </w:tcPr>
+          <w:p>
+            <w:pPr>
+              <w:jc w:val="center"/>
+              <w:rPr>
+                <w:rFonts w:ascii="Bahnschrift SemiBold" w:hAnsi="Bahnschrift SemiBold"/>
+                <w:sz w:val="44"/>
+                <w:szCs w:val="44"/>
+                <w:lang w:val="en-US"/>
+              </w:rPr>
+            </w:pPr>
+            <w:r>
+              <w:rPr>
+                <w:rFonts w:ascii="Arial" w:hAnsi="Arial" w:cs="Arial"/>
+                <w:sz w:val="20"/>
+                <w:szCs w:val="20"/>
+                <w:lang w:val="en-US"/>
+              </w:rPr>
+              <w:t xml:space="preserve">Maybe coders can put a few blocks to block it </w:t>
+            </w:r>
+            <w:r>
+              <w:rPr>
+                <w:rFonts w:ascii="Arial" w:hAnsi="Arial" w:cs="Arial"/>
+                <w:sz w:val="20"/>
+                <w:szCs w:val="20"/>
+                <w:lang w:val="en-US"/>
+              </w:rPr>
+              <w:lastRenderedPageBreak/>
+              <w:t>from going out of the camera frame or hard code to restrict the in-game player.</w:t>
+            </w:r>
           </w:p>
         </w:tc>
       </w:tr>

</xml_diff>